<commit_message>
Touched up the Vestfold Hills map, edited the taxonomy descriptions and edited the functional cycles
</commit_message>
<xml_diff>
--- a/figures_and_tables/STable1_metagenomic_summary.docx
+++ b/figures_and_tables/STable1_metagenomic_summary.docx
@@ -110,11 +110,15 @@
               <w:spacing w:after="0" w:line="240" w:lineRule="auto"/>
               <w:rPr>
                 <w:rFonts w:ascii="Times New Roman" w:hAnsi="Times New Roman" w:cs="Times New Roman"/>
-              </w:rPr>
-            </w:pPr>
-            <w:r>
-              <w:rPr>
-                <w:rFonts w:ascii="Times New Roman" w:hAnsi="Times New Roman" w:cs="Times New Roman"/>
+                <w:sz w:val="20"/>
+                <w:szCs w:val="20"/>
+              </w:rPr>
+            </w:pPr>
+            <w:r>
+              <w:rPr>
+                <w:rFonts w:ascii="Times New Roman" w:hAnsi="Times New Roman" w:cs="Times New Roman"/>
+                <w:sz w:val="20"/>
+                <w:szCs w:val="20"/>
               </w:rPr>
               <w:t>Sample ID</w:t>
             </w:r>
@@ -137,11 +141,15 @@
               <w:spacing w:after="0" w:line="240" w:lineRule="auto"/>
               <w:rPr>
                 <w:rFonts w:ascii="Times New Roman" w:hAnsi="Times New Roman" w:cs="Times New Roman"/>
-              </w:rPr>
-            </w:pPr>
-            <w:r>
-              <w:rPr>
-                <w:rFonts w:ascii="Times New Roman" w:hAnsi="Times New Roman" w:cs="Times New Roman"/>
+                <w:sz w:val="20"/>
+                <w:szCs w:val="20"/>
+              </w:rPr>
+            </w:pPr>
+            <w:r>
+              <w:rPr>
+                <w:rFonts w:ascii="Times New Roman" w:hAnsi="Times New Roman" w:cs="Times New Roman"/>
+                <w:sz w:val="20"/>
+                <w:szCs w:val="20"/>
               </w:rPr>
               <w:t>Depth (m)</w:t>
             </w:r>
@@ -164,11 +172,15 @@
               <w:spacing w:after="0" w:line="240" w:lineRule="auto"/>
               <w:rPr>
                 <w:rFonts w:ascii="Times New Roman" w:hAnsi="Times New Roman" w:cs="Times New Roman"/>
-              </w:rPr>
-            </w:pPr>
-            <w:r>
-              <w:rPr>
-                <w:rFonts w:ascii="Times New Roman" w:hAnsi="Times New Roman" w:cs="Times New Roman"/>
+                <w:sz w:val="20"/>
+                <w:szCs w:val="20"/>
+              </w:rPr>
+            </w:pPr>
+            <w:r>
+              <w:rPr>
+                <w:rFonts w:ascii="Times New Roman" w:hAnsi="Times New Roman" w:cs="Times New Roman"/>
+                <w:sz w:val="20"/>
+                <w:szCs w:val="20"/>
               </w:rPr>
               <w:t>Filter size  (µm)</w:t>
             </w:r>
@@ -191,11 +203,15 @@
               <w:spacing w:after="0" w:line="240" w:lineRule="auto"/>
               <w:rPr>
                 <w:rFonts w:ascii="Times New Roman" w:hAnsi="Times New Roman" w:cs="Times New Roman"/>
-              </w:rPr>
-            </w:pPr>
-            <w:r>
-              <w:rPr>
-                <w:rFonts w:ascii="Times New Roman" w:hAnsi="Times New Roman" w:cs="Times New Roman"/>
+                <w:sz w:val="20"/>
+                <w:szCs w:val="20"/>
+              </w:rPr>
+            </w:pPr>
+            <w:r>
+              <w:rPr>
+                <w:rFonts w:ascii="Times New Roman" w:hAnsi="Times New Roman" w:cs="Times New Roman"/>
+                <w:sz w:val="20"/>
+                <w:szCs w:val="20"/>
               </w:rPr>
               <w:t xml:space="preserve">Total trimmed reads </w:t>
             </w:r>
@@ -218,14 +234,26 @@
               <w:spacing w:after="0" w:line="240" w:lineRule="auto"/>
               <w:rPr>
                 <w:rFonts w:ascii="Times New Roman" w:hAnsi="Times New Roman" w:cs="Times New Roman"/>
-              </w:rPr>
-            </w:pPr>
-            <w:r>
-              <w:rPr>
-                <w:rFonts w:ascii="Times New Roman" w:hAnsi="Times New Roman" w:cs="Times New Roman"/>
+                <w:sz w:val="20"/>
+                <w:szCs w:val="20"/>
+              </w:rPr>
+            </w:pPr>
+            <w:r>
+              <w:rPr>
+                <w:rFonts w:ascii="Times New Roman" w:hAnsi="Times New Roman" w:cs="Times New Roman"/>
+                <w:sz w:val="20"/>
+                <w:szCs w:val="20"/>
               </w:rPr>
               <w:t>Total ORFs predicted from reads</w:t>
             </w:r>
+            <w:r>
+              <w:rPr>
+                <w:rFonts w:ascii="Times New Roman" w:hAnsi="Times New Roman" w:cs="Times New Roman"/>
+                <w:sz w:val="20"/>
+                <w:szCs w:val="20"/>
+              </w:rPr>
+              <w:t xml:space="preserve"> (% KEGG matches)</w:t>
+            </w:r>
           </w:p>
         </w:tc>
         <w:tc>
@@ -245,11 +273,15 @@
               <w:spacing w:after="0" w:line="240" w:lineRule="auto"/>
               <w:rPr>
                 <w:rFonts w:ascii="Times New Roman" w:hAnsi="Times New Roman" w:cs="Times New Roman"/>
-              </w:rPr>
-            </w:pPr>
-            <w:r>
-              <w:rPr>
-                <w:rFonts w:ascii="Times New Roman" w:hAnsi="Times New Roman" w:cs="Times New Roman"/>
+                <w:sz w:val="20"/>
+                <w:szCs w:val="20"/>
+              </w:rPr>
+            </w:pPr>
+            <w:r>
+              <w:rPr>
+                <w:rFonts w:ascii="Times New Roman" w:hAnsi="Times New Roman" w:cs="Times New Roman"/>
+                <w:sz w:val="20"/>
+                <w:szCs w:val="20"/>
               </w:rPr>
               <w:t>Total Scaffolds</w:t>
             </w:r>
@@ -260,11 +292,15 @@
               <w:spacing w:after="0" w:line="240" w:lineRule="auto"/>
               <w:rPr>
                 <w:rFonts w:ascii="Times New Roman" w:hAnsi="Times New Roman" w:cs="Times New Roman"/>
-              </w:rPr>
-            </w:pPr>
-            <w:r>
-              <w:rPr>
-                <w:rFonts w:ascii="Times New Roman" w:hAnsi="Times New Roman" w:cs="Times New Roman"/>
+                <w:sz w:val="20"/>
+                <w:szCs w:val="20"/>
+              </w:rPr>
+            </w:pPr>
+            <w:r>
+              <w:rPr>
+                <w:rFonts w:ascii="Times New Roman" w:hAnsi="Times New Roman" w:cs="Times New Roman"/>
+                <w:sz w:val="20"/>
+                <w:szCs w:val="20"/>
               </w:rPr>
               <w:t>(reads assembled)</w:t>
             </w:r>
@@ -287,11 +323,15 @@
               <w:spacing w:after="0" w:line="240" w:lineRule="auto"/>
               <w:rPr>
                 <w:rFonts w:ascii="Times New Roman" w:hAnsi="Times New Roman" w:cs="Times New Roman"/>
-              </w:rPr>
-            </w:pPr>
-            <w:r>
-              <w:rPr>
-                <w:rFonts w:ascii="Times New Roman" w:hAnsi="Times New Roman" w:cs="Times New Roman"/>
+                <w:sz w:val="20"/>
+                <w:szCs w:val="20"/>
+              </w:rPr>
+            </w:pPr>
+            <w:r>
+              <w:rPr>
+                <w:rFonts w:ascii="Times New Roman" w:hAnsi="Times New Roman" w:cs="Times New Roman"/>
+                <w:sz w:val="20"/>
+                <w:szCs w:val="20"/>
               </w:rPr>
               <w:t xml:space="preserve">Scaffolds over 10 kb (reads in these </w:t>
             </w:r>
@@ -299,6 +339,8 @@
             <w:r>
               <w:rPr>
                 <w:rFonts w:ascii="Times New Roman" w:hAnsi="Times New Roman" w:cs="Times New Roman"/>
+                <w:sz w:val="20"/>
+                <w:szCs w:val="20"/>
               </w:rPr>
               <w:t>contigs</w:t>
             </w:r>
@@ -306,6 +348,8 @@
             <w:r>
               <w:rPr>
                 <w:rFonts w:ascii="Times New Roman" w:hAnsi="Times New Roman" w:cs="Times New Roman"/>
+                <w:sz w:val="20"/>
+                <w:szCs w:val="20"/>
               </w:rPr>
               <w:t>)</w:t>
             </w:r>
@@ -328,11 +372,15 @@
               <w:spacing w:after="0" w:line="240" w:lineRule="auto"/>
               <w:rPr>
                 <w:rFonts w:ascii="Times New Roman" w:hAnsi="Times New Roman" w:cs="Times New Roman"/>
-              </w:rPr>
-            </w:pPr>
-            <w:r>
-              <w:rPr>
-                <w:rFonts w:ascii="Times New Roman" w:hAnsi="Times New Roman" w:cs="Times New Roman"/>
+                <w:sz w:val="20"/>
+                <w:szCs w:val="20"/>
+              </w:rPr>
+            </w:pPr>
+            <w:r>
+              <w:rPr>
+                <w:rFonts w:ascii="Times New Roman" w:hAnsi="Times New Roman" w:cs="Times New Roman"/>
+                <w:sz w:val="20"/>
+                <w:szCs w:val="20"/>
               </w:rPr>
               <w:t xml:space="preserve">Annotated predicted ORFs from </w:t>
             </w:r>
@@ -340,6 +388,8 @@
             <w:r>
               <w:rPr>
                 <w:rFonts w:ascii="Times New Roman" w:hAnsi="Times New Roman" w:cs="Times New Roman"/>
+                <w:sz w:val="20"/>
+                <w:szCs w:val="20"/>
               </w:rPr>
               <w:t>contigs</w:t>
             </w:r>
@@ -347,6 +397,8 @@
             <w:r>
               <w:rPr>
                 <w:rFonts w:ascii="Times New Roman" w:hAnsi="Times New Roman" w:cs="Times New Roman"/>
+                <w:sz w:val="20"/>
+                <w:szCs w:val="20"/>
               </w:rPr>
               <w:t xml:space="preserve"> (total ORFs)</w:t>
             </w:r>
@@ -374,11 +426,15 @@
               <w:spacing w:after="0" w:line="240" w:lineRule="auto"/>
               <w:rPr>
                 <w:rFonts w:ascii="Times New Roman" w:hAnsi="Times New Roman" w:cs="Times New Roman"/>
-              </w:rPr>
-            </w:pPr>
-            <w:r>
-              <w:rPr>
-                <w:rFonts w:ascii="Times New Roman" w:hAnsi="Times New Roman" w:cs="Times New Roman"/>
+                <w:sz w:val="20"/>
+                <w:szCs w:val="20"/>
+              </w:rPr>
+            </w:pPr>
+            <w:r>
+              <w:rPr>
+                <w:rFonts w:ascii="Times New Roman" w:hAnsi="Times New Roman" w:cs="Times New Roman"/>
+                <w:sz w:val="20"/>
+                <w:szCs w:val="20"/>
               </w:rPr>
               <w:t>GS374</w:t>
             </w:r>
@@ -401,11 +457,15 @@
               <w:spacing w:after="0" w:line="240" w:lineRule="auto"/>
               <w:rPr>
                 <w:rFonts w:ascii="Times New Roman" w:hAnsi="Times New Roman" w:cs="Times New Roman"/>
-              </w:rPr>
-            </w:pPr>
-            <w:r>
-              <w:rPr>
-                <w:rFonts w:ascii="Times New Roman" w:hAnsi="Times New Roman" w:cs="Times New Roman"/>
+                <w:sz w:val="20"/>
+                <w:szCs w:val="20"/>
+              </w:rPr>
+            </w:pPr>
+            <w:r>
+              <w:rPr>
+                <w:rFonts w:ascii="Times New Roman" w:hAnsi="Times New Roman" w:cs="Times New Roman"/>
+                <w:sz w:val="20"/>
+                <w:szCs w:val="20"/>
               </w:rPr>
               <w:t>1.7</w:t>
             </w:r>
@@ -428,11 +488,15 @@
               <w:spacing w:after="0" w:line="240" w:lineRule="auto"/>
               <w:rPr>
                 <w:rFonts w:ascii="Times New Roman" w:hAnsi="Times New Roman" w:cs="Times New Roman"/>
-              </w:rPr>
-            </w:pPr>
-            <w:r>
-              <w:rPr>
-                <w:rFonts w:ascii="Times New Roman" w:hAnsi="Times New Roman" w:cs="Times New Roman"/>
+                <w:sz w:val="20"/>
+                <w:szCs w:val="20"/>
+              </w:rPr>
+            </w:pPr>
+            <w:r>
+              <w:rPr>
+                <w:rFonts w:ascii="Times New Roman" w:hAnsi="Times New Roman" w:cs="Times New Roman"/>
+                <w:sz w:val="20"/>
+                <w:szCs w:val="20"/>
               </w:rPr>
               <w:t>0.1</w:t>
             </w:r>
@@ -443,11 +507,15 @@
               <w:spacing w:after="0" w:line="240" w:lineRule="auto"/>
               <w:rPr>
                 <w:rFonts w:ascii="Times New Roman" w:hAnsi="Times New Roman" w:cs="Times New Roman"/>
-              </w:rPr>
-            </w:pPr>
-            <w:r>
-              <w:rPr>
-                <w:rFonts w:ascii="Times New Roman" w:hAnsi="Times New Roman" w:cs="Times New Roman"/>
+                <w:sz w:val="20"/>
+                <w:szCs w:val="20"/>
+              </w:rPr>
+            </w:pPr>
+            <w:r>
+              <w:rPr>
+                <w:rFonts w:ascii="Times New Roman" w:hAnsi="Times New Roman" w:cs="Times New Roman"/>
+                <w:sz w:val="20"/>
+                <w:szCs w:val="20"/>
               </w:rPr>
               <w:t>0.8</w:t>
             </w:r>
@@ -458,11 +526,15 @@
               <w:spacing w:after="0" w:line="240" w:lineRule="auto"/>
               <w:rPr>
                 <w:rFonts w:ascii="Times New Roman" w:hAnsi="Times New Roman" w:cs="Times New Roman"/>
-              </w:rPr>
-            </w:pPr>
-            <w:r>
-              <w:rPr>
-                <w:rFonts w:ascii="Times New Roman" w:hAnsi="Times New Roman" w:cs="Times New Roman"/>
+                <w:sz w:val="20"/>
+                <w:szCs w:val="20"/>
+              </w:rPr>
+            </w:pPr>
+            <w:r>
+              <w:rPr>
+                <w:rFonts w:ascii="Times New Roman" w:hAnsi="Times New Roman" w:cs="Times New Roman"/>
+                <w:sz w:val="20"/>
+                <w:szCs w:val="20"/>
               </w:rPr>
               <w:t>3.0</w:t>
             </w:r>
@@ -485,11 +557,15 @@
               <w:spacing w:after="0" w:line="240" w:lineRule="auto"/>
               <w:rPr>
                 <w:rFonts w:ascii="Times New Roman" w:hAnsi="Times New Roman" w:cs="Times New Roman"/>
-              </w:rPr>
-            </w:pPr>
-            <w:r>
-              <w:rPr>
-                <w:rFonts w:ascii="Times New Roman" w:hAnsi="Times New Roman" w:cs="Times New Roman"/>
+                <w:sz w:val="20"/>
+                <w:szCs w:val="20"/>
+              </w:rPr>
+            </w:pPr>
+            <w:r>
+              <w:rPr>
+                <w:rFonts w:ascii="Times New Roman" w:hAnsi="Times New Roman" w:cs="Times New Roman"/>
+                <w:sz w:val="20"/>
+                <w:szCs w:val="20"/>
               </w:rPr>
               <w:t>494 573</w:t>
             </w:r>
@@ -500,11 +576,15 @@
               <w:spacing w:after="0" w:line="240" w:lineRule="auto"/>
               <w:rPr>
                 <w:rFonts w:ascii="Times New Roman" w:hAnsi="Times New Roman" w:cs="Times New Roman"/>
-              </w:rPr>
-            </w:pPr>
-            <w:r>
-              <w:rPr>
-                <w:rFonts w:ascii="Times New Roman" w:hAnsi="Times New Roman" w:cs="Times New Roman"/>
+                <w:sz w:val="20"/>
+                <w:szCs w:val="20"/>
+              </w:rPr>
+            </w:pPr>
+            <w:r>
+              <w:rPr>
+                <w:rFonts w:ascii="Times New Roman" w:hAnsi="Times New Roman" w:cs="Times New Roman"/>
+                <w:sz w:val="20"/>
+                <w:szCs w:val="20"/>
               </w:rPr>
               <w:t>472 635</w:t>
             </w:r>
@@ -515,11 +595,15 @@
               <w:spacing w:after="0" w:line="240" w:lineRule="auto"/>
               <w:rPr>
                 <w:rFonts w:ascii="Times New Roman" w:hAnsi="Times New Roman" w:cs="Times New Roman"/>
-              </w:rPr>
-            </w:pPr>
-            <w:r>
-              <w:rPr>
-                <w:rFonts w:ascii="Times New Roman" w:hAnsi="Times New Roman" w:cs="Times New Roman"/>
+                <w:sz w:val="20"/>
+                <w:szCs w:val="20"/>
+              </w:rPr>
+            </w:pPr>
+            <w:r>
+              <w:rPr>
+                <w:rFonts w:ascii="Times New Roman" w:hAnsi="Times New Roman" w:cs="Times New Roman"/>
+                <w:sz w:val="20"/>
+                <w:szCs w:val="20"/>
               </w:rPr>
               <w:t>158 121</w:t>
             </w:r>
@@ -542,46 +626,82 @@
               <w:spacing w:after="0" w:line="240" w:lineRule="auto"/>
               <w:rPr>
                 <w:rFonts w:ascii="Times New Roman" w:hAnsi="Times New Roman" w:cs="Times New Roman"/>
-              </w:rPr>
-            </w:pPr>
-            <w:r>
-              <w:rPr>
-                <w:rFonts w:ascii="Times New Roman" w:hAnsi="Times New Roman" w:cs="Times New Roman"/>
+                <w:sz w:val="20"/>
+                <w:szCs w:val="20"/>
+              </w:rPr>
+            </w:pPr>
+            <w:r>
+              <w:rPr>
+                <w:rFonts w:ascii="Times New Roman" w:hAnsi="Times New Roman" w:cs="Times New Roman"/>
+                <w:sz w:val="20"/>
+                <w:szCs w:val="20"/>
               </w:rPr>
               <w:t>533 468</w:t>
             </w:r>
-          </w:p>
-          <w:p>
-            <w:pPr>
-              <w:pStyle w:val="WW-Default"/>
-              <w:snapToGrid w:val="0"/>
-              <w:spacing w:after="0" w:line="240" w:lineRule="auto"/>
-              <w:rPr>
-                <w:rFonts w:ascii="Times New Roman" w:hAnsi="Times New Roman" w:cs="Times New Roman"/>
-              </w:rPr>
-            </w:pPr>
-            <w:r>
-              <w:rPr>
-                <w:rFonts w:ascii="Times New Roman" w:hAnsi="Times New Roman" w:cs="Times New Roman"/>
+            <w:r>
+              <w:rPr>
+                <w:rFonts w:ascii="Times New Roman" w:hAnsi="Times New Roman" w:cs="Times New Roman"/>
+                <w:sz w:val="20"/>
+                <w:szCs w:val="20"/>
+              </w:rPr>
+              <w:t xml:space="preserve"> (31)</w:t>
+            </w:r>
+          </w:p>
+          <w:p>
+            <w:pPr>
+              <w:pStyle w:val="WW-Default"/>
+              <w:snapToGrid w:val="0"/>
+              <w:spacing w:after="0" w:line="240" w:lineRule="auto"/>
+              <w:rPr>
+                <w:rFonts w:ascii="Times New Roman" w:hAnsi="Times New Roman" w:cs="Times New Roman"/>
+                <w:sz w:val="20"/>
+                <w:szCs w:val="20"/>
+              </w:rPr>
+            </w:pPr>
+            <w:r>
+              <w:rPr>
+                <w:rFonts w:ascii="Times New Roman" w:hAnsi="Times New Roman" w:cs="Times New Roman"/>
+                <w:sz w:val="20"/>
+                <w:szCs w:val="20"/>
               </w:rPr>
               <w:t>470 949</w:t>
             </w:r>
-          </w:p>
-          <w:p>
-            <w:pPr>
-              <w:pStyle w:val="WW-Default"/>
-              <w:snapToGrid w:val="0"/>
-              <w:spacing w:after="0" w:line="240" w:lineRule="auto"/>
-              <w:rPr>
-                <w:rFonts w:ascii="Times New Roman" w:hAnsi="Times New Roman" w:cs="Times New Roman"/>
-              </w:rPr>
-            </w:pPr>
-            <w:r>
-              <w:rPr>
-                <w:rFonts w:ascii="Times New Roman" w:hAnsi="Times New Roman" w:cs="Times New Roman"/>
+            <w:r>
+              <w:rPr>
+                <w:rFonts w:ascii="Times New Roman" w:hAnsi="Times New Roman" w:cs="Times New Roman"/>
+                <w:sz w:val="20"/>
+                <w:szCs w:val="20"/>
+              </w:rPr>
+              <w:t xml:space="preserve"> (52)</w:t>
+            </w:r>
+          </w:p>
+          <w:p>
+            <w:pPr>
+              <w:pStyle w:val="WW-Default"/>
+              <w:snapToGrid w:val="0"/>
+              <w:spacing w:after="0" w:line="240" w:lineRule="auto"/>
+              <w:rPr>
+                <w:rFonts w:ascii="Times New Roman" w:hAnsi="Times New Roman" w:cs="Times New Roman"/>
+                <w:sz w:val="20"/>
+                <w:szCs w:val="20"/>
+              </w:rPr>
+            </w:pPr>
+            <w:r>
+              <w:rPr>
+                <w:rFonts w:ascii="Times New Roman" w:hAnsi="Times New Roman" w:cs="Times New Roman"/>
+                <w:sz w:val="20"/>
+                <w:szCs w:val="20"/>
               </w:rPr>
               <w:t>158 573</w:t>
             </w:r>
+            <w:r>
+              <w:rPr>
+                <w:rFonts w:ascii="Times New Roman" w:hAnsi="Times New Roman" w:cs="Times New Roman"/>
+                <w:sz w:val="20"/>
+                <w:szCs w:val="20"/>
+              </w:rPr>
+              <w:t xml:space="preserve"> (50)</w:t>
+            </w:r>
           </w:p>
         </w:tc>
         <w:tc>
@@ -601,11 +721,15 @@
               <w:spacing w:after="0" w:line="240" w:lineRule="auto"/>
               <w:rPr>
                 <w:rFonts w:ascii="Times New Roman" w:hAnsi="Times New Roman" w:cs="Times New Roman"/>
-              </w:rPr>
-            </w:pPr>
-            <w:r>
-              <w:rPr>
-                <w:rFonts w:ascii="Times New Roman" w:hAnsi="Times New Roman" w:cs="Times New Roman"/>
+                <w:sz w:val="20"/>
+                <w:szCs w:val="20"/>
+              </w:rPr>
+            </w:pPr>
+            <w:r>
+              <w:rPr>
+                <w:rFonts w:ascii="Times New Roman" w:hAnsi="Times New Roman" w:cs="Times New Roman"/>
+                <w:sz w:val="20"/>
+                <w:szCs w:val="20"/>
               </w:rPr>
               <w:t>4 318 (63 194)</w:t>
             </w:r>
@@ -616,11 +740,15 @@
               <w:spacing w:after="0" w:line="240" w:lineRule="auto"/>
               <w:rPr>
                 <w:rFonts w:ascii="Times New Roman" w:hAnsi="Times New Roman" w:cs="Times New Roman"/>
-              </w:rPr>
-            </w:pPr>
-            <w:r>
-              <w:rPr>
-                <w:rFonts w:ascii="Times New Roman" w:hAnsi="Times New Roman" w:cs="Times New Roman"/>
+                <w:sz w:val="20"/>
+                <w:szCs w:val="20"/>
+              </w:rPr>
+            </w:pPr>
+            <w:r>
+              <w:rPr>
+                <w:rFonts w:ascii="Times New Roman" w:hAnsi="Times New Roman" w:cs="Times New Roman"/>
+                <w:sz w:val="20"/>
+                <w:szCs w:val="20"/>
               </w:rPr>
               <w:t>4 161 (126 519)</w:t>
             </w:r>
@@ -631,11 +759,15 @@
               <w:spacing w:after="0" w:line="240" w:lineRule="auto"/>
               <w:rPr>
                 <w:rFonts w:ascii="Times New Roman" w:hAnsi="Times New Roman" w:cs="Times New Roman"/>
-              </w:rPr>
-            </w:pPr>
-            <w:r>
-              <w:rPr>
-                <w:rFonts w:ascii="Times New Roman" w:hAnsi="Times New Roman" w:cs="Times New Roman"/>
+                <w:sz w:val="20"/>
+                <w:szCs w:val="20"/>
+              </w:rPr>
+            </w:pPr>
+            <w:r>
+              <w:rPr>
+                <w:rFonts w:ascii="Times New Roman" w:hAnsi="Times New Roman" w:cs="Times New Roman"/>
+                <w:sz w:val="20"/>
+                <w:szCs w:val="20"/>
               </w:rPr>
               <w:t>2 584 (39 591)</w:t>
             </w:r>
@@ -658,11 +790,15 @@
               <w:spacing w:after="0" w:line="240" w:lineRule="auto"/>
               <w:rPr>
                 <w:rFonts w:ascii="Times New Roman" w:hAnsi="Times New Roman" w:cs="Times New Roman"/>
-              </w:rPr>
-            </w:pPr>
-            <w:r>
-              <w:rPr>
-                <w:rFonts w:ascii="Times New Roman" w:hAnsi="Times New Roman" w:cs="Times New Roman"/>
+                <w:sz w:val="20"/>
+                <w:szCs w:val="20"/>
+              </w:rPr>
+            </w:pPr>
+            <w:r>
+              <w:rPr>
+                <w:rFonts w:ascii="Times New Roman" w:hAnsi="Times New Roman" w:cs="Times New Roman"/>
+                <w:sz w:val="20"/>
+                <w:szCs w:val="20"/>
               </w:rPr>
               <w:t>5 (771)</w:t>
             </w:r>
@@ -673,11 +809,15 @@
               <w:spacing w:after="0" w:line="240" w:lineRule="auto"/>
               <w:rPr>
                 <w:rFonts w:ascii="Times New Roman" w:hAnsi="Times New Roman" w:cs="Times New Roman"/>
-              </w:rPr>
-            </w:pPr>
-            <w:r>
-              <w:rPr>
-                <w:rFonts w:ascii="Times New Roman" w:hAnsi="Times New Roman" w:cs="Times New Roman"/>
+                <w:sz w:val="20"/>
+                <w:szCs w:val="20"/>
+              </w:rPr>
+            </w:pPr>
+            <w:r>
+              <w:rPr>
+                <w:rFonts w:ascii="Times New Roman" w:hAnsi="Times New Roman" w:cs="Times New Roman"/>
+                <w:sz w:val="20"/>
+                <w:szCs w:val="20"/>
               </w:rPr>
               <w:t>68 (17 061)</w:t>
             </w:r>
@@ -688,11 +828,15 @@
               <w:spacing w:after="0" w:line="240" w:lineRule="auto"/>
               <w:rPr>
                 <w:rFonts w:ascii="Times New Roman" w:hAnsi="Times New Roman" w:cs="Times New Roman"/>
-              </w:rPr>
-            </w:pPr>
-            <w:r>
-              <w:rPr>
-                <w:rFonts w:ascii="Times New Roman" w:hAnsi="Times New Roman" w:cs="Times New Roman"/>
+                <w:sz w:val="20"/>
+                <w:szCs w:val="20"/>
+              </w:rPr>
+            </w:pPr>
+            <w:r>
+              <w:rPr>
+                <w:rFonts w:ascii="Times New Roman" w:hAnsi="Times New Roman" w:cs="Times New Roman"/>
+                <w:sz w:val="20"/>
+                <w:szCs w:val="20"/>
               </w:rPr>
               <w:t>4 (520)</w:t>
             </w:r>
@@ -715,11 +859,15 @@
               <w:spacing w:after="0" w:line="240" w:lineRule="auto"/>
               <w:rPr>
                 <w:rFonts w:ascii="Times New Roman" w:hAnsi="Times New Roman" w:cs="Times New Roman"/>
-              </w:rPr>
-            </w:pPr>
-            <w:r>
-              <w:rPr>
-                <w:rFonts w:ascii="Times New Roman" w:hAnsi="Times New Roman" w:cs="Times New Roman"/>
+                <w:sz w:val="20"/>
+                <w:szCs w:val="20"/>
+              </w:rPr>
+            </w:pPr>
+            <w:r>
+              <w:rPr>
+                <w:rFonts w:ascii="Times New Roman" w:hAnsi="Times New Roman" w:cs="Times New Roman"/>
+                <w:sz w:val="20"/>
+                <w:szCs w:val="20"/>
               </w:rPr>
               <w:t>33 262 (83 684)</w:t>
             </w:r>
@@ -731,11 +879,15 @@
               <w:spacing w:after="0" w:line="240" w:lineRule="auto"/>
               <w:rPr>
                 <w:rFonts w:ascii="Times New Roman" w:hAnsi="Times New Roman" w:cs="Times New Roman"/>
-              </w:rPr>
-            </w:pPr>
-            <w:r>
-              <w:rPr>
-                <w:rFonts w:ascii="Times New Roman" w:hAnsi="Times New Roman" w:cs="Times New Roman"/>
+                <w:sz w:val="20"/>
+                <w:szCs w:val="20"/>
+              </w:rPr>
+            </w:pPr>
+            <w:r>
+              <w:rPr>
+                <w:rFonts w:ascii="Times New Roman" w:hAnsi="Times New Roman" w:cs="Times New Roman"/>
+                <w:sz w:val="20"/>
+                <w:szCs w:val="20"/>
               </w:rPr>
               <w:t>37 857 (63 140)</w:t>
             </w:r>
@@ -747,11 +899,15 @@
               <w:spacing w:after="0" w:line="240" w:lineRule="auto"/>
               <w:rPr>
                 <w:rFonts w:ascii="Times New Roman" w:hAnsi="Times New Roman" w:cs="Times New Roman"/>
-              </w:rPr>
-            </w:pPr>
-            <w:r>
-              <w:rPr>
-                <w:rFonts w:ascii="Times New Roman" w:hAnsi="Times New Roman" w:cs="Times New Roman"/>
+                <w:sz w:val="20"/>
+                <w:szCs w:val="20"/>
+              </w:rPr>
+            </w:pPr>
+            <w:r>
+              <w:rPr>
+                <w:rFonts w:ascii="Times New Roman" w:hAnsi="Times New Roman" w:cs="Times New Roman"/>
+                <w:sz w:val="20"/>
+                <w:szCs w:val="20"/>
               </w:rPr>
               <w:t>18 126 (28 425)</w:t>
             </w:r>
@@ -779,11 +935,15 @@
               <w:spacing w:after="0" w:line="240" w:lineRule="auto"/>
               <w:rPr>
                 <w:rFonts w:ascii="Times New Roman" w:hAnsi="Times New Roman" w:cs="Times New Roman"/>
-              </w:rPr>
-            </w:pPr>
-            <w:r>
-              <w:rPr>
-                <w:rFonts w:ascii="Times New Roman" w:hAnsi="Times New Roman" w:cs="Times New Roman"/>
+                <w:sz w:val="20"/>
+                <w:szCs w:val="20"/>
+              </w:rPr>
+            </w:pPr>
+            <w:r>
+              <w:rPr>
+                <w:rFonts w:ascii="Times New Roman" w:hAnsi="Times New Roman" w:cs="Times New Roman"/>
+                <w:sz w:val="20"/>
+                <w:szCs w:val="20"/>
               </w:rPr>
               <w:t>GS375</w:t>
             </w:r>
@@ -806,11 +966,15 @@
               <w:spacing w:after="0" w:line="240" w:lineRule="auto"/>
               <w:rPr>
                 <w:rFonts w:ascii="Times New Roman" w:hAnsi="Times New Roman" w:cs="Times New Roman"/>
-              </w:rPr>
-            </w:pPr>
-            <w:r>
-              <w:rPr>
-                <w:rFonts w:ascii="Times New Roman" w:hAnsi="Times New Roman" w:cs="Times New Roman"/>
+                <w:sz w:val="20"/>
+                <w:szCs w:val="20"/>
+              </w:rPr>
+            </w:pPr>
+            <w:r>
+              <w:rPr>
+                <w:rFonts w:ascii="Times New Roman" w:hAnsi="Times New Roman" w:cs="Times New Roman"/>
+                <w:sz w:val="20"/>
+                <w:szCs w:val="20"/>
               </w:rPr>
               <w:t>4.2</w:t>
             </w:r>
@@ -833,11 +997,15 @@
               <w:spacing w:after="0" w:line="240" w:lineRule="auto"/>
               <w:rPr>
                 <w:rFonts w:ascii="Times New Roman" w:hAnsi="Times New Roman" w:cs="Times New Roman"/>
-              </w:rPr>
-            </w:pPr>
-            <w:r>
-              <w:rPr>
-                <w:rFonts w:ascii="Times New Roman" w:hAnsi="Times New Roman" w:cs="Times New Roman"/>
+                <w:sz w:val="20"/>
+                <w:szCs w:val="20"/>
+              </w:rPr>
+            </w:pPr>
+            <w:r>
+              <w:rPr>
+                <w:rFonts w:ascii="Times New Roman" w:hAnsi="Times New Roman" w:cs="Times New Roman"/>
+                <w:sz w:val="20"/>
+                <w:szCs w:val="20"/>
               </w:rPr>
               <w:t>0.1</w:t>
             </w:r>
@@ -848,11 +1016,15 @@
               <w:spacing w:after="0" w:line="240" w:lineRule="auto"/>
               <w:rPr>
                 <w:rFonts w:ascii="Times New Roman" w:hAnsi="Times New Roman" w:cs="Times New Roman"/>
-              </w:rPr>
-            </w:pPr>
-            <w:r>
-              <w:rPr>
-                <w:rFonts w:ascii="Times New Roman" w:hAnsi="Times New Roman" w:cs="Times New Roman"/>
+                <w:sz w:val="20"/>
+                <w:szCs w:val="20"/>
+              </w:rPr>
+            </w:pPr>
+            <w:r>
+              <w:rPr>
+                <w:rFonts w:ascii="Times New Roman" w:hAnsi="Times New Roman" w:cs="Times New Roman"/>
+                <w:sz w:val="20"/>
+                <w:szCs w:val="20"/>
               </w:rPr>
               <w:t>0.8</w:t>
             </w:r>
@@ -863,11 +1035,15 @@
               <w:spacing w:after="0" w:line="240" w:lineRule="auto"/>
               <w:rPr>
                 <w:rFonts w:ascii="Times New Roman" w:hAnsi="Times New Roman" w:cs="Times New Roman"/>
-              </w:rPr>
-            </w:pPr>
-            <w:r>
-              <w:rPr>
-                <w:rFonts w:ascii="Times New Roman" w:hAnsi="Times New Roman" w:cs="Times New Roman"/>
+                <w:sz w:val="20"/>
+                <w:szCs w:val="20"/>
+              </w:rPr>
+            </w:pPr>
+            <w:r>
+              <w:rPr>
+                <w:rFonts w:ascii="Times New Roman" w:hAnsi="Times New Roman" w:cs="Times New Roman"/>
+                <w:sz w:val="20"/>
+                <w:szCs w:val="20"/>
               </w:rPr>
               <w:t>3.0</w:t>
             </w:r>
@@ -890,11 +1066,15 @@
               <w:spacing w:after="0" w:line="240" w:lineRule="auto"/>
               <w:rPr>
                 <w:rFonts w:ascii="Times New Roman" w:hAnsi="Times New Roman" w:cs="Times New Roman"/>
-              </w:rPr>
-            </w:pPr>
-            <w:r>
-              <w:rPr>
-                <w:rFonts w:ascii="Times New Roman" w:hAnsi="Times New Roman" w:cs="Times New Roman"/>
+                <w:sz w:val="20"/>
+                <w:szCs w:val="20"/>
+              </w:rPr>
+            </w:pPr>
+            <w:r>
+              <w:rPr>
+                <w:rFonts w:ascii="Times New Roman" w:hAnsi="Times New Roman" w:cs="Times New Roman"/>
+                <w:sz w:val="20"/>
+                <w:szCs w:val="20"/>
               </w:rPr>
               <w:t>541 962</w:t>
             </w:r>
@@ -905,11 +1085,15 @@
               <w:spacing w:after="0" w:line="240" w:lineRule="auto"/>
               <w:rPr>
                 <w:rFonts w:ascii="Times New Roman" w:hAnsi="Times New Roman" w:cs="Times New Roman"/>
-              </w:rPr>
-            </w:pPr>
-            <w:r>
-              <w:rPr>
-                <w:rFonts w:ascii="Times New Roman" w:hAnsi="Times New Roman" w:cs="Times New Roman"/>
+                <w:sz w:val="20"/>
+                <w:szCs w:val="20"/>
+              </w:rPr>
+            </w:pPr>
+            <w:r>
+              <w:rPr>
+                <w:rFonts w:ascii="Times New Roman" w:hAnsi="Times New Roman" w:cs="Times New Roman"/>
+                <w:sz w:val="20"/>
+                <w:szCs w:val="20"/>
               </w:rPr>
               <w:t>472 570</w:t>
             </w:r>
@@ -920,11 +1104,15 @@
               <w:spacing w:after="0" w:line="240" w:lineRule="auto"/>
               <w:rPr>
                 <w:rFonts w:ascii="Times New Roman" w:hAnsi="Times New Roman" w:cs="Times New Roman"/>
-              </w:rPr>
-            </w:pPr>
-            <w:r>
-              <w:rPr>
-                <w:rFonts w:ascii="Times New Roman" w:hAnsi="Times New Roman" w:cs="Times New Roman"/>
+                <w:sz w:val="20"/>
+                <w:szCs w:val="20"/>
+              </w:rPr>
+            </w:pPr>
+            <w:r>
+              <w:rPr>
+                <w:rFonts w:ascii="Times New Roman" w:hAnsi="Times New Roman" w:cs="Times New Roman"/>
+                <w:sz w:val="20"/>
+                <w:szCs w:val="20"/>
               </w:rPr>
               <w:t>321 112</w:t>
             </w:r>
@@ -947,46 +1135,82 @@
               <w:spacing w:after="0" w:line="240" w:lineRule="auto"/>
               <w:rPr>
                 <w:rFonts w:ascii="Times New Roman" w:hAnsi="Times New Roman" w:cs="Times New Roman"/>
-              </w:rPr>
-            </w:pPr>
-            <w:r>
-              <w:rPr>
-                <w:rFonts w:ascii="Times New Roman" w:hAnsi="Times New Roman" w:cs="Times New Roman"/>
+                <w:sz w:val="20"/>
+                <w:szCs w:val="20"/>
+              </w:rPr>
+            </w:pPr>
+            <w:r>
+              <w:rPr>
+                <w:rFonts w:ascii="Times New Roman" w:hAnsi="Times New Roman" w:cs="Times New Roman"/>
+                <w:sz w:val="20"/>
+                <w:szCs w:val="20"/>
               </w:rPr>
               <w:t>556 791</w:t>
             </w:r>
-          </w:p>
-          <w:p>
-            <w:pPr>
-              <w:pStyle w:val="WW-Default"/>
-              <w:snapToGrid w:val="0"/>
-              <w:spacing w:after="0" w:line="240" w:lineRule="auto"/>
-              <w:rPr>
-                <w:rFonts w:ascii="Times New Roman" w:hAnsi="Times New Roman" w:cs="Times New Roman"/>
-              </w:rPr>
-            </w:pPr>
-            <w:r>
-              <w:rPr>
-                <w:rFonts w:ascii="Times New Roman" w:hAnsi="Times New Roman" w:cs="Times New Roman"/>
+            <w:r>
+              <w:rPr>
+                <w:rFonts w:ascii="Times New Roman" w:hAnsi="Times New Roman" w:cs="Times New Roman"/>
+                <w:sz w:val="20"/>
+                <w:szCs w:val="20"/>
+              </w:rPr>
+              <w:t xml:space="preserve"> (30)</w:t>
+            </w:r>
+          </w:p>
+          <w:p>
+            <w:pPr>
+              <w:pStyle w:val="WW-Default"/>
+              <w:snapToGrid w:val="0"/>
+              <w:spacing w:after="0" w:line="240" w:lineRule="auto"/>
+              <w:rPr>
+                <w:rFonts w:ascii="Times New Roman" w:hAnsi="Times New Roman" w:cs="Times New Roman"/>
+                <w:sz w:val="20"/>
+                <w:szCs w:val="20"/>
+              </w:rPr>
+            </w:pPr>
+            <w:r>
+              <w:rPr>
+                <w:rFonts w:ascii="Times New Roman" w:hAnsi="Times New Roman" w:cs="Times New Roman"/>
+                <w:sz w:val="20"/>
+                <w:szCs w:val="20"/>
               </w:rPr>
               <w:t>492 130</w:t>
             </w:r>
-          </w:p>
-          <w:p>
-            <w:pPr>
-              <w:pStyle w:val="WW-Default"/>
-              <w:snapToGrid w:val="0"/>
-              <w:spacing w:after="0" w:line="240" w:lineRule="auto"/>
-              <w:rPr>
-                <w:rFonts w:ascii="Times New Roman" w:hAnsi="Times New Roman" w:cs="Times New Roman"/>
-              </w:rPr>
-            </w:pPr>
-            <w:r>
-              <w:rPr>
-                <w:rFonts w:ascii="Times New Roman" w:hAnsi="Times New Roman" w:cs="Times New Roman"/>
+            <w:r>
+              <w:rPr>
+                <w:rFonts w:ascii="Times New Roman" w:hAnsi="Times New Roman" w:cs="Times New Roman"/>
+                <w:sz w:val="20"/>
+                <w:szCs w:val="20"/>
+              </w:rPr>
+              <w:t xml:space="preserve"> (53)</w:t>
+            </w:r>
+          </w:p>
+          <w:p>
+            <w:pPr>
+              <w:pStyle w:val="WW-Default"/>
+              <w:snapToGrid w:val="0"/>
+              <w:spacing w:after="0" w:line="240" w:lineRule="auto"/>
+              <w:rPr>
+                <w:rFonts w:ascii="Times New Roman" w:hAnsi="Times New Roman" w:cs="Times New Roman"/>
+                <w:sz w:val="20"/>
+                <w:szCs w:val="20"/>
+              </w:rPr>
+            </w:pPr>
+            <w:r>
+              <w:rPr>
+                <w:rFonts w:ascii="Times New Roman" w:hAnsi="Times New Roman" w:cs="Times New Roman"/>
+                <w:sz w:val="20"/>
+                <w:szCs w:val="20"/>
               </w:rPr>
               <w:t>324 365</w:t>
             </w:r>
+            <w:r>
+              <w:rPr>
+                <w:rFonts w:ascii="Times New Roman" w:hAnsi="Times New Roman" w:cs="Times New Roman"/>
+                <w:sz w:val="20"/>
+                <w:szCs w:val="20"/>
+              </w:rPr>
+              <w:t xml:space="preserve"> (56)</w:t>
+            </w:r>
           </w:p>
         </w:tc>
         <w:tc>
@@ -1006,11 +1230,15 @@
               <w:spacing w:after="0" w:line="240" w:lineRule="auto"/>
               <w:rPr>
                 <w:rFonts w:ascii="Times New Roman" w:hAnsi="Times New Roman" w:cs="Times New Roman"/>
-              </w:rPr>
-            </w:pPr>
-            <w:r>
-              <w:rPr>
-                <w:rFonts w:ascii="Times New Roman" w:hAnsi="Times New Roman" w:cs="Times New Roman"/>
+                <w:sz w:val="20"/>
+                <w:szCs w:val="20"/>
+              </w:rPr>
+            </w:pPr>
+            <w:r>
+              <w:rPr>
+                <w:rFonts w:ascii="Times New Roman" w:hAnsi="Times New Roman" w:cs="Times New Roman"/>
+                <w:sz w:val="20"/>
+                <w:szCs w:val="20"/>
               </w:rPr>
               <w:t>4 899 (80 316)</w:t>
             </w:r>
@@ -1021,11 +1249,15 @@
               <w:spacing w:after="0" w:line="240" w:lineRule="auto"/>
               <w:rPr>
                 <w:rFonts w:ascii="Times New Roman" w:hAnsi="Times New Roman" w:cs="Times New Roman"/>
-              </w:rPr>
-            </w:pPr>
-            <w:r>
-              <w:rPr>
-                <w:rFonts w:ascii="Times New Roman" w:hAnsi="Times New Roman" w:cs="Times New Roman"/>
+                <w:sz w:val="20"/>
+                <w:szCs w:val="20"/>
+              </w:rPr>
+            </w:pPr>
+            <w:r>
+              <w:rPr>
+                <w:rFonts w:ascii="Times New Roman" w:hAnsi="Times New Roman" w:cs="Times New Roman"/>
+                <w:sz w:val="20"/>
+                <w:szCs w:val="20"/>
               </w:rPr>
               <w:t>5 104 (127 243)</w:t>
             </w:r>
@@ -1036,11 +1268,15 @@
               <w:spacing w:after="0" w:line="240" w:lineRule="auto"/>
               <w:rPr>
                 <w:rFonts w:ascii="Times New Roman" w:hAnsi="Times New Roman" w:cs="Times New Roman"/>
-              </w:rPr>
-            </w:pPr>
-            <w:r>
-              <w:rPr>
-                <w:rFonts w:ascii="Times New Roman" w:hAnsi="Times New Roman" w:cs="Times New Roman"/>
+                <w:sz w:val="20"/>
+                <w:szCs w:val="20"/>
+              </w:rPr>
+            </w:pPr>
+            <w:r>
+              <w:rPr>
+                <w:rFonts w:ascii="Times New Roman" w:hAnsi="Times New Roman" w:cs="Times New Roman"/>
+                <w:sz w:val="20"/>
+                <w:szCs w:val="20"/>
               </w:rPr>
               <w:t>3 983 (98 102)</w:t>
             </w:r>
@@ -1063,11 +1299,15 @@
               <w:spacing w:after="0" w:line="240" w:lineRule="auto"/>
               <w:rPr>
                 <w:rFonts w:ascii="Times New Roman" w:hAnsi="Times New Roman" w:cs="Times New Roman"/>
-              </w:rPr>
-            </w:pPr>
-            <w:r>
-              <w:rPr>
-                <w:rFonts w:ascii="Times New Roman" w:hAnsi="Times New Roman" w:cs="Times New Roman"/>
+                <w:sz w:val="20"/>
+                <w:szCs w:val="20"/>
+              </w:rPr>
+            </w:pPr>
+            <w:r>
+              <w:rPr>
+                <w:rFonts w:ascii="Times New Roman" w:hAnsi="Times New Roman" w:cs="Times New Roman"/>
+                <w:sz w:val="20"/>
+                <w:szCs w:val="20"/>
               </w:rPr>
               <w:t>2 (232)</w:t>
             </w:r>
@@ -1078,11 +1318,15 @@
               <w:spacing w:after="0" w:line="240" w:lineRule="auto"/>
               <w:rPr>
                 <w:rFonts w:ascii="Times New Roman" w:hAnsi="Times New Roman" w:cs="Times New Roman"/>
-              </w:rPr>
-            </w:pPr>
-            <w:r>
-              <w:rPr>
-                <w:rFonts w:ascii="Times New Roman" w:hAnsi="Times New Roman" w:cs="Times New Roman"/>
+                <w:sz w:val="20"/>
+                <w:szCs w:val="20"/>
+              </w:rPr>
+            </w:pPr>
+            <w:r>
+              <w:rPr>
+                <w:rFonts w:ascii="Times New Roman" w:hAnsi="Times New Roman" w:cs="Times New Roman"/>
+                <w:sz w:val="20"/>
+                <w:szCs w:val="20"/>
               </w:rPr>
               <w:t>80 (18 461)</w:t>
             </w:r>
@@ -1093,11 +1337,15 @@
               <w:spacing w:after="0" w:line="240" w:lineRule="auto"/>
               <w:rPr>
                 <w:rFonts w:ascii="Times New Roman" w:hAnsi="Times New Roman" w:cs="Times New Roman"/>
-              </w:rPr>
-            </w:pPr>
-            <w:r>
-              <w:rPr>
-                <w:rFonts w:ascii="Times New Roman" w:hAnsi="Times New Roman" w:cs="Times New Roman"/>
+                <w:sz w:val="20"/>
+                <w:szCs w:val="20"/>
+              </w:rPr>
+            </w:pPr>
+            <w:r>
+              <w:rPr>
+                <w:rFonts w:ascii="Times New Roman" w:hAnsi="Times New Roman" w:cs="Times New Roman"/>
+                <w:sz w:val="20"/>
+                <w:szCs w:val="20"/>
               </w:rPr>
               <w:t>69 (14 713)</w:t>
             </w:r>
@@ -1120,11 +1368,15 @@
               <w:spacing w:after="0" w:line="240" w:lineRule="auto"/>
               <w:rPr>
                 <w:rFonts w:ascii="Times New Roman" w:hAnsi="Times New Roman" w:cs="Times New Roman"/>
-              </w:rPr>
-            </w:pPr>
-            <w:r>
-              <w:rPr>
-                <w:rFonts w:ascii="Times New Roman" w:hAnsi="Times New Roman" w:cs="Times New Roman"/>
+                <w:sz w:val="20"/>
+                <w:szCs w:val="20"/>
+              </w:rPr>
+            </w:pPr>
+            <w:r>
+              <w:rPr>
+                <w:rFonts w:ascii="Times New Roman" w:hAnsi="Times New Roman" w:cs="Times New Roman"/>
+                <w:sz w:val="20"/>
+                <w:szCs w:val="20"/>
               </w:rPr>
               <w:t>35 318 (87 631)</w:t>
             </w:r>
@@ -1136,11 +1388,15 @@
               <w:spacing w:after="0" w:line="240" w:lineRule="auto"/>
               <w:rPr>
                 <w:rFonts w:ascii="Times New Roman" w:hAnsi="Times New Roman" w:cs="Times New Roman"/>
-              </w:rPr>
-            </w:pPr>
-            <w:r>
-              <w:rPr>
-                <w:rFonts w:ascii="Times New Roman" w:hAnsi="Times New Roman" w:cs="Times New Roman"/>
+                <w:sz w:val="20"/>
+                <w:szCs w:val="20"/>
+              </w:rPr>
+            </w:pPr>
+            <w:r>
+              <w:rPr>
+                <w:rFonts w:ascii="Times New Roman" w:hAnsi="Times New Roman" w:cs="Times New Roman"/>
+                <w:sz w:val="20"/>
+                <w:szCs w:val="20"/>
               </w:rPr>
               <w:t>42 508 (68 366)</w:t>
             </w:r>
@@ -1152,11 +1408,15 @@
               <w:spacing w:after="0" w:line="240" w:lineRule="auto"/>
               <w:rPr>
                 <w:rFonts w:ascii="Times New Roman" w:hAnsi="Times New Roman" w:cs="Times New Roman"/>
-              </w:rPr>
-            </w:pPr>
-            <w:r>
-              <w:rPr>
-                <w:rFonts w:ascii="Times New Roman" w:hAnsi="Times New Roman" w:cs="Times New Roman"/>
+                <w:sz w:val="20"/>
+                <w:szCs w:val="20"/>
+              </w:rPr>
+            </w:pPr>
+            <w:r>
+              <w:rPr>
+                <w:rFonts w:ascii="Times New Roman" w:hAnsi="Times New Roman" w:cs="Times New Roman"/>
+                <w:sz w:val="20"/>
+                <w:szCs w:val="20"/>
               </w:rPr>
               <w:t>30 938 (68 366)</w:t>
             </w:r>
@@ -1184,11 +1444,15 @@
               <w:spacing w:after="0" w:line="240" w:lineRule="auto"/>
               <w:rPr>
                 <w:rFonts w:ascii="Times New Roman" w:hAnsi="Times New Roman" w:cs="Times New Roman"/>
-              </w:rPr>
-            </w:pPr>
-            <w:r>
-              <w:rPr>
-                <w:rFonts w:ascii="Times New Roman" w:hAnsi="Times New Roman" w:cs="Times New Roman"/>
+                <w:sz w:val="20"/>
+                <w:szCs w:val="20"/>
+              </w:rPr>
+            </w:pPr>
+            <w:r>
+              <w:rPr>
+                <w:rFonts w:ascii="Times New Roman" w:hAnsi="Times New Roman" w:cs="Times New Roman"/>
+                <w:sz w:val="20"/>
+                <w:szCs w:val="20"/>
               </w:rPr>
               <w:t>GS376</w:t>
             </w:r>
@@ -1211,11 +1475,15 @@
               <w:spacing w:after="0" w:line="240" w:lineRule="auto"/>
               <w:rPr>
                 <w:rFonts w:ascii="Times New Roman" w:hAnsi="Times New Roman" w:cs="Times New Roman"/>
-              </w:rPr>
-            </w:pPr>
-            <w:r>
-              <w:rPr>
-                <w:rFonts w:ascii="Times New Roman" w:hAnsi="Times New Roman" w:cs="Times New Roman"/>
+                <w:sz w:val="20"/>
+                <w:szCs w:val="20"/>
+              </w:rPr>
+            </w:pPr>
+            <w:r>
+              <w:rPr>
+                <w:rFonts w:ascii="Times New Roman" w:hAnsi="Times New Roman" w:cs="Times New Roman"/>
+                <w:sz w:val="20"/>
+                <w:szCs w:val="20"/>
               </w:rPr>
               <w:t>5.7</w:t>
             </w:r>
@@ -1238,11 +1506,15 @@
               <w:spacing w:after="0" w:line="240" w:lineRule="auto"/>
               <w:rPr>
                 <w:rFonts w:ascii="Times New Roman" w:hAnsi="Times New Roman" w:cs="Times New Roman"/>
-              </w:rPr>
-            </w:pPr>
-            <w:r>
-              <w:rPr>
-                <w:rFonts w:ascii="Times New Roman" w:hAnsi="Times New Roman" w:cs="Times New Roman"/>
+                <w:sz w:val="20"/>
+                <w:szCs w:val="20"/>
+              </w:rPr>
+            </w:pPr>
+            <w:r>
+              <w:rPr>
+                <w:rFonts w:ascii="Times New Roman" w:hAnsi="Times New Roman" w:cs="Times New Roman"/>
+                <w:sz w:val="20"/>
+                <w:szCs w:val="20"/>
               </w:rPr>
               <w:t>0.1</w:t>
             </w:r>
@@ -1253,11 +1525,15 @@
               <w:spacing w:after="0" w:line="240" w:lineRule="auto"/>
               <w:rPr>
                 <w:rFonts w:ascii="Times New Roman" w:hAnsi="Times New Roman" w:cs="Times New Roman"/>
-              </w:rPr>
-            </w:pPr>
-            <w:r>
-              <w:rPr>
-                <w:rFonts w:ascii="Times New Roman" w:hAnsi="Times New Roman" w:cs="Times New Roman"/>
+                <w:sz w:val="20"/>
+                <w:szCs w:val="20"/>
+              </w:rPr>
+            </w:pPr>
+            <w:r>
+              <w:rPr>
+                <w:rFonts w:ascii="Times New Roman" w:hAnsi="Times New Roman" w:cs="Times New Roman"/>
+                <w:sz w:val="20"/>
+                <w:szCs w:val="20"/>
               </w:rPr>
               <w:t>0.8</w:t>
             </w:r>
@@ -1268,11 +1544,15 @@
               <w:spacing w:after="0" w:line="240" w:lineRule="auto"/>
               <w:rPr>
                 <w:rFonts w:ascii="Times New Roman" w:hAnsi="Times New Roman" w:cs="Times New Roman"/>
-              </w:rPr>
-            </w:pPr>
-            <w:r>
-              <w:rPr>
-                <w:rFonts w:ascii="Times New Roman" w:hAnsi="Times New Roman" w:cs="Times New Roman"/>
+                <w:sz w:val="20"/>
+                <w:szCs w:val="20"/>
+              </w:rPr>
+            </w:pPr>
+            <w:r>
+              <w:rPr>
+                <w:rFonts w:ascii="Times New Roman" w:hAnsi="Times New Roman" w:cs="Times New Roman"/>
+                <w:sz w:val="20"/>
+                <w:szCs w:val="20"/>
               </w:rPr>
               <w:t>3.0</w:t>
             </w:r>
@@ -1295,11 +1575,15 @@
               <w:spacing w:after="0" w:line="240" w:lineRule="auto"/>
               <w:rPr>
                 <w:rFonts w:ascii="Times New Roman" w:hAnsi="Times New Roman" w:cs="Times New Roman"/>
-              </w:rPr>
-            </w:pPr>
-            <w:r>
-              <w:rPr>
-                <w:rFonts w:ascii="Times New Roman" w:hAnsi="Times New Roman" w:cs="Times New Roman"/>
+                <w:sz w:val="20"/>
+                <w:szCs w:val="20"/>
+              </w:rPr>
+            </w:pPr>
+            <w:r>
+              <w:rPr>
+                <w:rFonts w:ascii="Times New Roman" w:hAnsi="Times New Roman" w:cs="Times New Roman"/>
+                <w:sz w:val="20"/>
+                <w:szCs w:val="20"/>
               </w:rPr>
               <w:t>363 280</w:t>
             </w:r>
@@ -1310,11 +1594,15 @@
               <w:spacing w:after="0" w:line="240" w:lineRule="auto"/>
               <w:rPr>
                 <w:rFonts w:ascii="Times New Roman" w:hAnsi="Times New Roman" w:cs="Times New Roman"/>
-              </w:rPr>
-            </w:pPr>
-            <w:r>
-              <w:rPr>
-                <w:rFonts w:ascii="Times New Roman" w:hAnsi="Times New Roman" w:cs="Times New Roman"/>
+                <w:sz w:val="20"/>
+                <w:szCs w:val="20"/>
+              </w:rPr>
+            </w:pPr>
+            <w:r>
+              <w:rPr>
+                <w:rFonts w:ascii="Times New Roman" w:hAnsi="Times New Roman" w:cs="Times New Roman"/>
+                <w:sz w:val="20"/>
+                <w:szCs w:val="20"/>
               </w:rPr>
               <w:t>484 635</w:t>
             </w:r>
@@ -1325,11 +1613,15 @@
               <w:spacing w:after="0" w:line="240" w:lineRule="auto"/>
               <w:rPr>
                 <w:rFonts w:ascii="Times New Roman" w:hAnsi="Times New Roman" w:cs="Times New Roman"/>
-              </w:rPr>
-            </w:pPr>
-            <w:r>
-              <w:rPr>
-                <w:rFonts w:ascii="Times New Roman" w:hAnsi="Times New Roman" w:cs="Times New Roman"/>
+                <w:sz w:val="20"/>
+                <w:szCs w:val="20"/>
+              </w:rPr>
+            </w:pPr>
+            <w:r>
+              <w:rPr>
+                <w:rFonts w:ascii="Times New Roman" w:hAnsi="Times New Roman" w:cs="Times New Roman"/>
+                <w:sz w:val="20"/>
+                <w:szCs w:val="20"/>
               </w:rPr>
               <w:t>290 428</w:t>
             </w:r>
@@ -1352,46 +1644,82 @@
               <w:spacing w:after="0" w:line="240" w:lineRule="auto"/>
               <w:rPr>
                 <w:rFonts w:ascii="Times New Roman" w:hAnsi="Times New Roman" w:cs="Times New Roman"/>
-              </w:rPr>
-            </w:pPr>
-            <w:r>
-              <w:rPr>
-                <w:rFonts w:ascii="Times New Roman" w:hAnsi="Times New Roman" w:cs="Times New Roman"/>
+                <w:sz w:val="20"/>
+                <w:szCs w:val="20"/>
+              </w:rPr>
+            </w:pPr>
+            <w:r>
+              <w:rPr>
+                <w:rFonts w:ascii="Times New Roman" w:hAnsi="Times New Roman" w:cs="Times New Roman"/>
+                <w:sz w:val="20"/>
+                <w:szCs w:val="20"/>
               </w:rPr>
               <w:t>387 528</w:t>
             </w:r>
-          </w:p>
-          <w:p>
-            <w:pPr>
-              <w:pStyle w:val="WW-Default"/>
-              <w:snapToGrid w:val="0"/>
-              <w:spacing w:after="0" w:line="240" w:lineRule="auto"/>
-              <w:rPr>
-                <w:rFonts w:ascii="Times New Roman" w:hAnsi="Times New Roman" w:cs="Times New Roman"/>
-              </w:rPr>
-            </w:pPr>
-            <w:r>
-              <w:rPr>
-                <w:rFonts w:ascii="Times New Roman" w:hAnsi="Times New Roman" w:cs="Times New Roman"/>
+            <w:r>
+              <w:rPr>
+                <w:rFonts w:ascii="Times New Roman" w:hAnsi="Times New Roman" w:cs="Times New Roman"/>
+                <w:sz w:val="20"/>
+                <w:szCs w:val="20"/>
+              </w:rPr>
+              <w:t xml:space="preserve"> (25)</w:t>
+            </w:r>
+          </w:p>
+          <w:p>
+            <w:pPr>
+              <w:pStyle w:val="WW-Default"/>
+              <w:snapToGrid w:val="0"/>
+              <w:spacing w:after="0" w:line="240" w:lineRule="auto"/>
+              <w:rPr>
+                <w:rFonts w:ascii="Times New Roman" w:hAnsi="Times New Roman" w:cs="Times New Roman"/>
+                <w:sz w:val="20"/>
+                <w:szCs w:val="20"/>
+              </w:rPr>
+            </w:pPr>
+            <w:r>
+              <w:rPr>
+                <w:rFonts w:ascii="Times New Roman" w:hAnsi="Times New Roman" w:cs="Times New Roman"/>
+                <w:sz w:val="20"/>
+                <w:szCs w:val="20"/>
               </w:rPr>
               <w:t>448 373</w:t>
             </w:r>
-          </w:p>
-          <w:p>
-            <w:pPr>
-              <w:pStyle w:val="WW-Default"/>
-              <w:snapToGrid w:val="0"/>
-              <w:spacing w:after="0" w:line="240" w:lineRule="auto"/>
-              <w:rPr>
-                <w:rFonts w:ascii="Times New Roman" w:hAnsi="Times New Roman" w:cs="Times New Roman"/>
-              </w:rPr>
-            </w:pPr>
-            <w:r>
-              <w:rPr>
-                <w:rFonts w:ascii="Times New Roman" w:hAnsi="Times New Roman" w:cs="Times New Roman"/>
+            <w:r>
+              <w:rPr>
+                <w:rFonts w:ascii="Times New Roman" w:hAnsi="Times New Roman" w:cs="Times New Roman"/>
+                <w:sz w:val="20"/>
+                <w:szCs w:val="20"/>
+              </w:rPr>
+              <w:t xml:space="preserve"> (59)</w:t>
+            </w:r>
+          </w:p>
+          <w:p>
+            <w:pPr>
+              <w:pStyle w:val="WW-Default"/>
+              <w:snapToGrid w:val="0"/>
+              <w:spacing w:after="0" w:line="240" w:lineRule="auto"/>
+              <w:rPr>
+                <w:rFonts w:ascii="Times New Roman" w:hAnsi="Times New Roman" w:cs="Times New Roman"/>
+                <w:sz w:val="20"/>
+                <w:szCs w:val="20"/>
+              </w:rPr>
+            </w:pPr>
+            <w:r>
+              <w:rPr>
+                <w:rFonts w:ascii="Times New Roman" w:hAnsi="Times New Roman" w:cs="Times New Roman"/>
+                <w:sz w:val="20"/>
+                <w:szCs w:val="20"/>
               </w:rPr>
               <w:t>292 358</w:t>
             </w:r>
+            <w:r>
+              <w:rPr>
+                <w:rFonts w:ascii="Times New Roman" w:hAnsi="Times New Roman" w:cs="Times New Roman"/>
+                <w:sz w:val="20"/>
+                <w:szCs w:val="20"/>
+              </w:rPr>
+              <w:t xml:space="preserve"> (51)</w:t>
+            </w:r>
           </w:p>
         </w:tc>
         <w:tc>
@@ -1411,11 +1739,15 @@
               <w:spacing w:after="0" w:line="240" w:lineRule="auto"/>
               <w:rPr>
                 <w:rFonts w:ascii="Times New Roman" w:hAnsi="Times New Roman" w:cs="Times New Roman"/>
-              </w:rPr>
-            </w:pPr>
-            <w:r>
-              <w:rPr>
-                <w:rFonts w:ascii="Times New Roman" w:hAnsi="Times New Roman" w:cs="Times New Roman"/>
+                <w:sz w:val="20"/>
+                <w:szCs w:val="20"/>
+              </w:rPr>
+            </w:pPr>
+            <w:r>
+              <w:rPr>
+                <w:rFonts w:ascii="Times New Roman" w:hAnsi="Times New Roman" w:cs="Times New Roman"/>
+                <w:sz w:val="20"/>
+                <w:szCs w:val="20"/>
               </w:rPr>
               <w:t>2 342 (39 422)</w:t>
             </w:r>
@@ -1426,11 +1758,15 @@
               <w:spacing w:after="0" w:line="240" w:lineRule="auto"/>
               <w:rPr>
                 <w:rFonts w:ascii="Times New Roman" w:hAnsi="Times New Roman" w:cs="Times New Roman"/>
-              </w:rPr>
-            </w:pPr>
-            <w:r>
-              <w:rPr>
-                <w:rFonts w:ascii="Times New Roman" w:hAnsi="Times New Roman" w:cs="Times New Roman"/>
+                <w:sz w:val="20"/>
+                <w:szCs w:val="20"/>
+              </w:rPr>
+            </w:pPr>
+            <w:r>
+              <w:rPr>
+                <w:rFonts w:ascii="Times New Roman" w:hAnsi="Times New Roman" w:cs="Times New Roman"/>
+                <w:sz w:val="20"/>
+                <w:szCs w:val="20"/>
               </w:rPr>
               <w:t>6 820 (152 646)</w:t>
             </w:r>
@@ -1441,11 +1777,15 @@
               <w:spacing w:after="0" w:line="240" w:lineRule="auto"/>
               <w:rPr>
                 <w:rFonts w:ascii="Times New Roman" w:hAnsi="Times New Roman" w:cs="Times New Roman"/>
-              </w:rPr>
-            </w:pPr>
-            <w:r>
-              <w:rPr>
-                <w:rFonts w:ascii="Times New Roman" w:hAnsi="Times New Roman" w:cs="Times New Roman"/>
+                <w:sz w:val="20"/>
+                <w:szCs w:val="20"/>
+              </w:rPr>
+            </w:pPr>
+            <w:r>
+              <w:rPr>
+                <w:rFonts w:ascii="Times New Roman" w:hAnsi="Times New Roman" w:cs="Times New Roman"/>
+                <w:sz w:val="20"/>
+                <w:szCs w:val="20"/>
               </w:rPr>
               <w:t>3 571 (77 277)</w:t>
             </w:r>
@@ -1468,11 +1808,15 @@
               <w:spacing w:after="0" w:line="240" w:lineRule="auto"/>
               <w:rPr>
                 <w:rFonts w:ascii="Times New Roman" w:hAnsi="Times New Roman" w:cs="Times New Roman"/>
-              </w:rPr>
-            </w:pPr>
-            <w:r>
-              <w:rPr>
-                <w:rFonts w:ascii="Times New Roman" w:hAnsi="Times New Roman" w:cs="Times New Roman"/>
+                <w:sz w:val="20"/>
+                <w:szCs w:val="20"/>
+              </w:rPr>
+            </w:pPr>
+            <w:r>
+              <w:rPr>
+                <w:rFonts w:ascii="Times New Roman" w:hAnsi="Times New Roman" w:cs="Times New Roman"/>
+                <w:sz w:val="20"/>
+                <w:szCs w:val="20"/>
               </w:rPr>
               <w:t>6 (1 801)</w:t>
             </w:r>
@@ -1483,11 +1827,15 @@
               <w:spacing w:after="0" w:line="240" w:lineRule="auto"/>
               <w:rPr>
                 <w:rFonts w:ascii="Times New Roman" w:hAnsi="Times New Roman" w:cs="Times New Roman"/>
-              </w:rPr>
-            </w:pPr>
-            <w:r>
-              <w:rPr>
-                <w:rFonts w:ascii="Times New Roman" w:hAnsi="Times New Roman" w:cs="Times New Roman"/>
+                <w:sz w:val="20"/>
+                <w:szCs w:val="20"/>
+              </w:rPr>
+            </w:pPr>
+            <w:r>
+              <w:rPr>
+                <w:rFonts w:ascii="Times New Roman" w:hAnsi="Times New Roman" w:cs="Times New Roman"/>
+                <w:sz w:val="20"/>
+                <w:szCs w:val="20"/>
               </w:rPr>
               <w:t>134 (29 903)</w:t>
             </w:r>
@@ -1498,11 +1846,15 @@
               <w:spacing w:after="0" w:line="240" w:lineRule="auto"/>
               <w:rPr>
                 <w:rFonts w:ascii="Times New Roman" w:hAnsi="Times New Roman" w:cs="Times New Roman"/>
-              </w:rPr>
-            </w:pPr>
-            <w:r>
-              <w:rPr>
-                <w:rFonts w:ascii="Times New Roman" w:hAnsi="Times New Roman" w:cs="Times New Roman"/>
+                <w:sz w:val="20"/>
+                <w:szCs w:val="20"/>
+              </w:rPr>
+            </w:pPr>
+            <w:r>
+              <w:rPr>
+                <w:rFonts w:ascii="Times New Roman" w:hAnsi="Times New Roman" w:cs="Times New Roman"/>
+                <w:sz w:val="20"/>
+                <w:szCs w:val="20"/>
               </w:rPr>
               <w:t>58 (10 231)</w:t>
             </w:r>
@@ -1525,11 +1877,15 @@
               <w:spacing w:after="0" w:line="240" w:lineRule="auto"/>
               <w:rPr>
                 <w:rFonts w:ascii="Times New Roman" w:hAnsi="Times New Roman" w:cs="Times New Roman"/>
-              </w:rPr>
-            </w:pPr>
-            <w:r>
-              <w:rPr>
-                <w:rFonts w:ascii="Times New Roman" w:hAnsi="Times New Roman" w:cs="Times New Roman"/>
+                <w:sz w:val="20"/>
+                <w:szCs w:val="20"/>
+              </w:rPr>
+            </w:pPr>
+            <w:r>
+              <w:rPr>
+                <w:rFonts w:ascii="Times New Roman" w:hAnsi="Times New Roman" w:cs="Times New Roman"/>
+                <w:sz w:val="20"/>
+                <w:szCs w:val="20"/>
               </w:rPr>
               <w:t>21 798 (61 595)</w:t>
             </w:r>
@@ -1541,11 +1897,15 @@
               <w:spacing w:after="0" w:line="240" w:lineRule="auto"/>
               <w:rPr>
                 <w:rFonts w:ascii="Times New Roman" w:hAnsi="Times New Roman" w:cs="Times New Roman"/>
-              </w:rPr>
-            </w:pPr>
-            <w:r>
-              <w:rPr>
-                <w:rFonts w:ascii="Times New Roman" w:hAnsi="Times New Roman" w:cs="Times New Roman"/>
+                <w:sz w:val="20"/>
+                <w:szCs w:val="20"/>
+              </w:rPr>
+            </w:pPr>
+            <w:r>
+              <w:rPr>
+                <w:rFonts w:ascii="Times New Roman" w:hAnsi="Times New Roman" w:cs="Times New Roman"/>
+                <w:sz w:val="20"/>
+                <w:szCs w:val="20"/>
               </w:rPr>
               <w:t>47 846 (73 282)</w:t>
             </w:r>
@@ -1557,11 +1917,15 @@
               <w:spacing w:after="0" w:line="240" w:lineRule="auto"/>
               <w:rPr>
                 <w:rFonts w:ascii="Times New Roman" w:hAnsi="Times New Roman" w:cs="Times New Roman"/>
-              </w:rPr>
-            </w:pPr>
-            <w:r>
-              <w:rPr>
-                <w:rFonts w:ascii="Times New Roman" w:hAnsi="Times New Roman" w:cs="Times New Roman"/>
+                <w:sz w:val="20"/>
+                <w:szCs w:val="20"/>
+              </w:rPr>
+            </w:pPr>
+            <w:r>
+              <w:rPr>
+                <w:rFonts w:ascii="Times New Roman" w:hAnsi="Times New Roman" w:cs="Times New Roman"/>
+                <w:sz w:val="20"/>
+                <w:szCs w:val="20"/>
               </w:rPr>
               <w:t>28 199 (48 910)</w:t>
             </w:r>
@@ -1589,11 +1953,15 @@
               <w:spacing w:after="0" w:line="240" w:lineRule="auto"/>
               <w:rPr>
                 <w:rFonts w:ascii="Times New Roman" w:hAnsi="Times New Roman" w:cs="Times New Roman"/>
-              </w:rPr>
-            </w:pPr>
-            <w:r>
-              <w:rPr>
-                <w:rFonts w:ascii="Times New Roman" w:hAnsi="Times New Roman" w:cs="Times New Roman"/>
+                <w:sz w:val="20"/>
+                <w:szCs w:val="20"/>
+              </w:rPr>
+            </w:pPr>
+            <w:r>
+              <w:rPr>
+                <w:rFonts w:ascii="Times New Roman" w:hAnsi="Times New Roman" w:cs="Times New Roman"/>
+                <w:sz w:val="20"/>
+                <w:szCs w:val="20"/>
               </w:rPr>
               <w:t>GS377</w:t>
             </w:r>
@@ -1616,11 +1984,15 @@
               <w:spacing w:after="0" w:line="240" w:lineRule="auto"/>
               <w:rPr>
                 <w:rFonts w:ascii="Times New Roman" w:hAnsi="Times New Roman" w:cs="Times New Roman"/>
-              </w:rPr>
-            </w:pPr>
-            <w:r>
-              <w:rPr>
-                <w:rFonts w:ascii="Times New Roman" w:hAnsi="Times New Roman" w:cs="Times New Roman"/>
+                <w:sz w:val="20"/>
+                <w:szCs w:val="20"/>
+              </w:rPr>
+            </w:pPr>
+            <w:r>
+              <w:rPr>
+                <w:rFonts w:ascii="Times New Roman" w:hAnsi="Times New Roman" w:cs="Times New Roman"/>
+                <w:sz w:val="20"/>
+                <w:szCs w:val="20"/>
               </w:rPr>
               <w:t>6.5</w:t>
             </w:r>
@@ -1643,11 +2015,15 @@
               <w:spacing w:after="0" w:line="240" w:lineRule="auto"/>
               <w:rPr>
                 <w:rFonts w:ascii="Times New Roman" w:hAnsi="Times New Roman" w:cs="Times New Roman"/>
-              </w:rPr>
-            </w:pPr>
-            <w:r>
-              <w:rPr>
-                <w:rFonts w:ascii="Times New Roman" w:hAnsi="Times New Roman" w:cs="Times New Roman"/>
+                <w:sz w:val="20"/>
+                <w:szCs w:val="20"/>
+              </w:rPr>
+            </w:pPr>
+            <w:r>
+              <w:rPr>
+                <w:rFonts w:ascii="Times New Roman" w:hAnsi="Times New Roman" w:cs="Times New Roman"/>
+                <w:sz w:val="20"/>
+                <w:szCs w:val="20"/>
               </w:rPr>
               <w:t>0.1</w:t>
             </w:r>
@@ -1658,11 +2034,15 @@
               <w:spacing w:after="0" w:line="240" w:lineRule="auto"/>
               <w:rPr>
                 <w:rFonts w:ascii="Times New Roman" w:hAnsi="Times New Roman" w:cs="Times New Roman"/>
-              </w:rPr>
-            </w:pPr>
-            <w:r>
-              <w:rPr>
-                <w:rFonts w:ascii="Times New Roman" w:hAnsi="Times New Roman" w:cs="Times New Roman"/>
+                <w:sz w:val="20"/>
+                <w:szCs w:val="20"/>
+              </w:rPr>
+            </w:pPr>
+            <w:r>
+              <w:rPr>
+                <w:rFonts w:ascii="Times New Roman" w:hAnsi="Times New Roman" w:cs="Times New Roman"/>
+                <w:sz w:val="20"/>
+                <w:szCs w:val="20"/>
               </w:rPr>
               <w:t>0.8</w:t>
             </w:r>
@@ -1673,11 +2053,15 @@
               <w:spacing w:after="0" w:line="240" w:lineRule="auto"/>
               <w:rPr>
                 <w:rFonts w:ascii="Times New Roman" w:hAnsi="Times New Roman" w:cs="Times New Roman"/>
-              </w:rPr>
-            </w:pPr>
-            <w:r>
-              <w:rPr>
-                <w:rFonts w:ascii="Times New Roman" w:hAnsi="Times New Roman" w:cs="Times New Roman"/>
+                <w:sz w:val="20"/>
+                <w:szCs w:val="20"/>
+              </w:rPr>
+            </w:pPr>
+            <w:r>
+              <w:rPr>
+                <w:rFonts w:ascii="Times New Roman" w:hAnsi="Times New Roman" w:cs="Times New Roman"/>
+                <w:sz w:val="20"/>
+                <w:szCs w:val="20"/>
               </w:rPr>
               <w:t>3.0</w:t>
             </w:r>
@@ -1700,11 +2084,15 @@
               <w:spacing w:after="0" w:line="240" w:lineRule="auto"/>
               <w:rPr>
                 <w:rFonts w:ascii="Times New Roman" w:hAnsi="Times New Roman" w:cs="Times New Roman"/>
-              </w:rPr>
-            </w:pPr>
-            <w:r>
-              <w:rPr>
-                <w:rFonts w:ascii="Times New Roman" w:hAnsi="Times New Roman" w:cs="Times New Roman"/>
+                <w:sz w:val="20"/>
+                <w:szCs w:val="20"/>
+              </w:rPr>
+            </w:pPr>
+            <w:r>
+              <w:rPr>
+                <w:rFonts w:ascii="Times New Roman" w:hAnsi="Times New Roman" w:cs="Times New Roman"/>
+                <w:sz w:val="20"/>
+                <w:szCs w:val="20"/>
               </w:rPr>
               <w:t>497 363</w:t>
             </w:r>
@@ -1715,11 +2103,15 @@
               <w:spacing w:after="0" w:line="240" w:lineRule="auto"/>
               <w:rPr>
                 <w:rFonts w:ascii="Times New Roman" w:hAnsi="Times New Roman" w:cs="Times New Roman"/>
-              </w:rPr>
-            </w:pPr>
-            <w:r>
-              <w:rPr>
-                <w:rFonts w:ascii="Times New Roman" w:hAnsi="Times New Roman" w:cs="Times New Roman"/>
+                <w:sz w:val="20"/>
+                <w:szCs w:val="20"/>
+              </w:rPr>
+            </w:pPr>
+            <w:r>
+              <w:rPr>
+                <w:rFonts w:ascii="Times New Roman" w:hAnsi="Times New Roman" w:cs="Times New Roman"/>
+                <w:sz w:val="20"/>
+                <w:szCs w:val="20"/>
               </w:rPr>
               <w:t>465 381</w:t>
             </w:r>
@@ -1730,11 +2122,15 @@
               <w:spacing w:after="0" w:line="240" w:lineRule="auto"/>
               <w:rPr>
                 <w:rFonts w:ascii="Times New Roman" w:hAnsi="Times New Roman" w:cs="Times New Roman"/>
-              </w:rPr>
-            </w:pPr>
-            <w:r>
-              <w:rPr>
-                <w:rFonts w:ascii="Times New Roman" w:hAnsi="Times New Roman" w:cs="Times New Roman"/>
+                <w:sz w:val="20"/>
+                <w:szCs w:val="20"/>
+              </w:rPr>
+            </w:pPr>
+            <w:r>
+              <w:rPr>
+                <w:rFonts w:ascii="Times New Roman" w:hAnsi="Times New Roman" w:cs="Times New Roman"/>
+                <w:sz w:val="20"/>
+                <w:szCs w:val="20"/>
               </w:rPr>
               <w:t>187 045</w:t>
             </w:r>
@@ -1757,46 +2153,82 @@
               <w:spacing w:after="0" w:line="240" w:lineRule="auto"/>
               <w:rPr>
                 <w:rFonts w:ascii="Times New Roman" w:hAnsi="Times New Roman" w:cs="Times New Roman"/>
-              </w:rPr>
-            </w:pPr>
-            <w:r>
-              <w:rPr>
-                <w:rFonts w:ascii="Times New Roman" w:hAnsi="Times New Roman" w:cs="Times New Roman"/>
+                <w:sz w:val="20"/>
+                <w:szCs w:val="20"/>
+              </w:rPr>
+            </w:pPr>
+            <w:r>
+              <w:rPr>
+                <w:rFonts w:ascii="Times New Roman" w:hAnsi="Times New Roman" w:cs="Times New Roman"/>
+                <w:sz w:val="20"/>
+                <w:szCs w:val="20"/>
               </w:rPr>
               <w:t>572 892</w:t>
             </w:r>
-          </w:p>
-          <w:p>
-            <w:pPr>
-              <w:pStyle w:val="WW-Default"/>
-              <w:snapToGrid w:val="0"/>
-              <w:spacing w:after="0" w:line="240" w:lineRule="auto"/>
-              <w:rPr>
-                <w:rFonts w:ascii="Times New Roman" w:hAnsi="Times New Roman" w:cs="Times New Roman"/>
-              </w:rPr>
-            </w:pPr>
-            <w:r>
-              <w:rPr>
-                <w:rFonts w:ascii="Times New Roman" w:hAnsi="Times New Roman" w:cs="Times New Roman"/>
+            <w:r>
+              <w:rPr>
+                <w:rFonts w:ascii="Times New Roman" w:hAnsi="Times New Roman" w:cs="Times New Roman"/>
+                <w:sz w:val="20"/>
+                <w:szCs w:val="20"/>
+              </w:rPr>
+              <w:t xml:space="preserve"> (29)</w:t>
+            </w:r>
+          </w:p>
+          <w:p>
+            <w:pPr>
+              <w:pStyle w:val="WW-Default"/>
+              <w:snapToGrid w:val="0"/>
+              <w:spacing w:after="0" w:line="240" w:lineRule="auto"/>
+              <w:rPr>
+                <w:rFonts w:ascii="Times New Roman" w:hAnsi="Times New Roman" w:cs="Times New Roman"/>
+                <w:sz w:val="20"/>
+                <w:szCs w:val="20"/>
+              </w:rPr>
+            </w:pPr>
+            <w:r>
+              <w:rPr>
+                <w:rFonts w:ascii="Times New Roman" w:hAnsi="Times New Roman" w:cs="Times New Roman"/>
+                <w:sz w:val="20"/>
+                <w:szCs w:val="20"/>
               </w:rPr>
               <w:t>454 018</w:t>
             </w:r>
-          </w:p>
-          <w:p>
-            <w:pPr>
-              <w:pStyle w:val="WW-Default"/>
-              <w:snapToGrid w:val="0"/>
-              <w:spacing w:after="0" w:line="240" w:lineRule="auto"/>
-              <w:rPr>
-                <w:rFonts w:ascii="Times New Roman" w:hAnsi="Times New Roman" w:cs="Times New Roman"/>
-              </w:rPr>
-            </w:pPr>
-            <w:r>
-              <w:rPr>
-                <w:rFonts w:ascii="Times New Roman" w:hAnsi="Times New Roman" w:cs="Times New Roman"/>
+            <w:r>
+              <w:rPr>
+                <w:rFonts w:ascii="Times New Roman" w:hAnsi="Times New Roman" w:cs="Times New Roman"/>
+                <w:sz w:val="20"/>
+                <w:szCs w:val="20"/>
+              </w:rPr>
+              <w:t xml:space="preserve"> (51)</w:t>
+            </w:r>
+          </w:p>
+          <w:p>
+            <w:pPr>
+              <w:pStyle w:val="WW-Default"/>
+              <w:snapToGrid w:val="0"/>
+              <w:spacing w:after="0" w:line="240" w:lineRule="auto"/>
+              <w:rPr>
+                <w:rFonts w:ascii="Times New Roman" w:hAnsi="Times New Roman" w:cs="Times New Roman"/>
+                <w:sz w:val="20"/>
+                <w:szCs w:val="20"/>
+              </w:rPr>
+            </w:pPr>
+            <w:r>
+              <w:rPr>
+                <w:rFonts w:ascii="Times New Roman" w:hAnsi="Times New Roman" w:cs="Times New Roman"/>
+                <w:sz w:val="20"/>
+                <w:szCs w:val="20"/>
               </w:rPr>
               <w:t>211 354</w:t>
             </w:r>
+            <w:r>
+              <w:rPr>
+                <w:rFonts w:ascii="Times New Roman" w:hAnsi="Times New Roman" w:cs="Times New Roman"/>
+                <w:sz w:val="20"/>
+                <w:szCs w:val="20"/>
+              </w:rPr>
+              <w:t xml:space="preserve"> (59)</w:t>
+            </w:r>
           </w:p>
         </w:tc>
         <w:tc>
@@ -1816,11 +2248,15 @@
               <w:spacing w:after="0" w:line="240" w:lineRule="auto"/>
               <w:rPr>
                 <w:rFonts w:ascii="Times New Roman" w:hAnsi="Times New Roman" w:cs="Times New Roman"/>
-              </w:rPr>
-            </w:pPr>
-            <w:r>
-              <w:rPr>
-                <w:rFonts w:ascii="Times New Roman" w:hAnsi="Times New Roman" w:cs="Times New Roman"/>
+                <w:sz w:val="20"/>
+                <w:szCs w:val="20"/>
+              </w:rPr>
+            </w:pPr>
+            <w:r>
+              <w:rPr>
+                <w:rFonts w:ascii="Times New Roman" w:hAnsi="Times New Roman" w:cs="Times New Roman"/>
+                <w:sz w:val="20"/>
+                <w:szCs w:val="20"/>
               </w:rPr>
               <w:t>5 029 (80 520)</w:t>
             </w:r>
@@ -1831,11 +2267,15 @@
               <w:spacing w:after="0" w:line="240" w:lineRule="auto"/>
               <w:rPr>
                 <w:rFonts w:ascii="Times New Roman" w:hAnsi="Times New Roman" w:cs="Times New Roman"/>
-              </w:rPr>
-            </w:pPr>
-            <w:r>
-              <w:rPr>
-                <w:rFonts w:ascii="Times New Roman" w:hAnsi="Times New Roman" w:cs="Times New Roman"/>
+                <w:sz w:val="20"/>
+                <w:szCs w:val="20"/>
+              </w:rPr>
+            </w:pPr>
+            <w:r>
+              <w:rPr>
+                <w:rFonts w:ascii="Times New Roman" w:hAnsi="Times New Roman" w:cs="Times New Roman"/>
+                <w:sz w:val="20"/>
+                <w:szCs w:val="20"/>
               </w:rPr>
               <w:t>4 202 (129 193)</w:t>
             </w:r>
@@ -1846,11 +2286,15 @@
               <w:spacing w:after="0" w:line="240" w:lineRule="auto"/>
               <w:rPr>
                 <w:rFonts w:ascii="Times New Roman" w:hAnsi="Times New Roman" w:cs="Times New Roman"/>
-              </w:rPr>
-            </w:pPr>
-            <w:r>
-              <w:rPr>
-                <w:rFonts w:ascii="Times New Roman" w:hAnsi="Times New Roman" w:cs="Times New Roman"/>
+                <w:sz w:val="20"/>
+                <w:szCs w:val="20"/>
+              </w:rPr>
+            </w:pPr>
+            <w:r>
+              <w:rPr>
+                <w:rFonts w:ascii="Times New Roman" w:hAnsi="Times New Roman" w:cs="Times New Roman"/>
+                <w:sz w:val="20"/>
+                <w:szCs w:val="20"/>
               </w:rPr>
               <w:t>2 100 (60 636)</w:t>
             </w:r>
@@ -1873,11 +2317,15 @@
               <w:spacing w:after="0" w:line="240" w:lineRule="auto"/>
               <w:rPr>
                 <w:rFonts w:ascii="Times New Roman" w:hAnsi="Times New Roman" w:cs="Times New Roman"/>
-              </w:rPr>
-            </w:pPr>
-            <w:r>
-              <w:rPr>
-                <w:rFonts w:ascii="Times New Roman" w:hAnsi="Times New Roman" w:cs="Times New Roman"/>
+                <w:sz w:val="20"/>
+                <w:szCs w:val="20"/>
+              </w:rPr>
+            </w:pPr>
+            <w:r>
+              <w:rPr>
+                <w:rFonts w:ascii="Times New Roman" w:hAnsi="Times New Roman" w:cs="Times New Roman"/>
+                <w:sz w:val="20"/>
+                <w:szCs w:val="20"/>
               </w:rPr>
               <w:t>14 (2 711)</w:t>
             </w:r>
@@ -1888,11 +2336,15 @@
               <w:spacing w:after="0" w:line="240" w:lineRule="auto"/>
               <w:rPr>
                 <w:rFonts w:ascii="Times New Roman" w:hAnsi="Times New Roman" w:cs="Times New Roman"/>
-              </w:rPr>
-            </w:pPr>
-            <w:r>
-              <w:rPr>
-                <w:rFonts w:ascii="Times New Roman" w:hAnsi="Times New Roman" w:cs="Times New Roman"/>
+                <w:sz w:val="20"/>
+                <w:szCs w:val="20"/>
+              </w:rPr>
+            </w:pPr>
+            <w:r>
+              <w:rPr>
+                <w:rFonts w:ascii="Times New Roman" w:hAnsi="Times New Roman" w:cs="Times New Roman"/>
+                <w:sz w:val="20"/>
+                <w:szCs w:val="20"/>
               </w:rPr>
               <w:t>57 (17 004)</w:t>
             </w:r>
@@ -1903,11 +2355,15 @@
               <w:spacing w:after="0" w:line="240" w:lineRule="auto"/>
               <w:rPr>
                 <w:rFonts w:ascii="Times New Roman" w:hAnsi="Times New Roman" w:cs="Times New Roman"/>
-              </w:rPr>
-            </w:pPr>
-            <w:r>
-              <w:rPr>
-                <w:rFonts w:ascii="Times New Roman" w:hAnsi="Times New Roman" w:cs="Times New Roman"/>
+                <w:sz w:val="20"/>
+                <w:szCs w:val="20"/>
+              </w:rPr>
+            </w:pPr>
+            <w:r>
+              <w:rPr>
+                <w:rFonts w:ascii="Times New Roman" w:hAnsi="Times New Roman" w:cs="Times New Roman"/>
+                <w:sz w:val="20"/>
+                <w:szCs w:val="20"/>
               </w:rPr>
               <w:t>51 (9 321)</w:t>
             </w:r>
@@ -1930,11 +2386,15 @@
               <w:spacing w:after="0" w:line="240" w:lineRule="auto"/>
               <w:rPr>
                 <w:rFonts w:ascii="Times New Roman" w:hAnsi="Times New Roman" w:cs="Times New Roman"/>
-              </w:rPr>
-            </w:pPr>
-            <w:r>
-              <w:rPr>
-                <w:rFonts w:ascii="Times New Roman" w:hAnsi="Times New Roman" w:cs="Times New Roman"/>
+                <w:sz w:val="20"/>
+                <w:szCs w:val="20"/>
+              </w:rPr>
+            </w:pPr>
+            <w:r>
+              <w:rPr>
+                <w:rFonts w:ascii="Times New Roman" w:hAnsi="Times New Roman" w:cs="Times New Roman"/>
+                <w:sz w:val="20"/>
+                <w:szCs w:val="20"/>
               </w:rPr>
               <w:t>36 685 (92 420)</w:t>
             </w:r>
@@ -1946,11 +2406,15 @@
               <w:spacing w:after="0" w:line="240" w:lineRule="auto"/>
               <w:rPr>
                 <w:rFonts w:ascii="Times New Roman" w:hAnsi="Times New Roman" w:cs="Times New Roman"/>
-              </w:rPr>
-            </w:pPr>
-            <w:r>
-              <w:rPr>
-                <w:rFonts w:ascii="Times New Roman" w:hAnsi="Times New Roman" w:cs="Times New Roman"/>
+                <w:sz w:val="20"/>
+                <w:szCs w:val="20"/>
+              </w:rPr>
+            </w:pPr>
+            <w:r>
+              <w:rPr>
+                <w:rFonts w:ascii="Times New Roman" w:hAnsi="Times New Roman" w:cs="Times New Roman"/>
+                <w:sz w:val="20"/>
+                <w:szCs w:val="20"/>
               </w:rPr>
               <w:t>43 852 (70 382)</w:t>
             </w:r>
@@ -1962,11 +2426,15 @@
               <w:spacing w:after="0" w:line="240" w:lineRule="auto"/>
               <w:rPr>
                 <w:rFonts w:ascii="Times New Roman" w:hAnsi="Times New Roman" w:cs="Times New Roman"/>
-              </w:rPr>
-            </w:pPr>
-            <w:r>
-              <w:rPr>
-                <w:rFonts w:ascii="Times New Roman" w:hAnsi="Times New Roman" w:cs="Times New Roman"/>
+                <w:sz w:val="20"/>
+                <w:szCs w:val="20"/>
+              </w:rPr>
+            </w:pPr>
+            <w:r>
+              <w:rPr>
+                <w:rFonts w:ascii="Times New Roman" w:hAnsi="Times New Roman" w:cs="Times New Roman"/>
+                <w:sz w:val="20"/>
+                <w:szCs w:val="20"/>
               </w:rPr>
               <w:t>20 713 (33 497)</w:t>
             </w:r>
@@ -1994,11 +2462,15 @@
               <w:spacing w:after="0" w:line="240" w:lineRule="auto"/>
               <w:rPr>
                 <w:rFonts w:ascii="Times New Roman" w:hAnsi="Times New Roman" w:cs="Times New Roman"/>
-              </w:rPr>
-            </w:pPr>
-            <w:r>
-              <w:rPr>
-                <w:rFonts w:ascii="Times New Roman" w:hAnsi="Times New Roman" w:cs="Times New Roman"/>
+                <w:sz w:val="20"/>
+                <w:szCs w:val="20"/>
+              </w:rPr>
+            </w:pPr>
+            <w:r>
+              <w:rPr>
+                <w:rFonts w:ascii="Times New Roman" w:hAnsi="Times New Roman" w:cs="Times New Roman"/>
+                <w:sz w:val="20"/>
+                <w:szCs w:val="20"/>
               </w:rPr>
               <w:t>GS378</w:t>
             </w:r>
@@ -2021,11 +2493,15 @@
               <w:spacing w:after="0" w:line="240" w:lineRule="auto"/>
               <w:rPr>
                 <w:rFonts w:ascii="Times New Roman" w:hAnsi="Times New Roman" w:cs="Times New Roman"/>
-              </w:rPr>
-            </w:pPr>
-            <w:r>
-              <w:rPr>
-                <w:rFonts w:ascii="Times New Roman" w:hAnsi="Times New Roman" w:cs="Times New Roman"/>
+                <w:sz w:val="20"/>
+                <w:szCs w:val="20"/>
+              </w:rPr>
+            </w:pPr>
+            <w:r>
+              <w:rPr>
+                <w:rFonts w:ascii="Times New Roman" w:hAnsi="Times New Roman" w:cs="Times New Roman"/>
+                <w:sz w:val="20"/>
+                <w:szCs w:val="20"/>
               </w:rPr>
               <w:t>6.7</w:t>
             </w:r>
@@ -2048,11 +2524,15 @@
               <w:spacing w:after="0" w:line="240" w:lineRule="auto"/>
               <w:rPr>
                 <w:rFonts w:ascii="Times New Roman" w:hAnsi="Times New Roman" w:cs="Times New Roman"/>
-              </w:rPr>
-            </w:pPr>
-            <w:r>
-              <w:rPr>
-                <w:rFonts w:ascii="Times New Roman" w:hAnsi="Times New Roman" w:cs="Times New Roman"/>
+                <w:sz w:val="20"/>
+                <w:szCs w:val="20"/>
+              </w:rPr>
+            </w:pPr>
+            <w:r>
+              <w:rPr>
+                <w:rFonts w:ascii="Times New Roman" w:hAnsi="Times New Roman" w:cs="Times New Roman"/>
+                <w:sz w:val="20"/>
+                <w:szCs w:val="20"/>
               </w:rPr>
               <w:t>0.1</w:t>
             </w:r>
@@ -2063,11 +2543,15 @@
               <w:spacing w:after="0" w:line="240" w:lineRule="auto"/>
               <w:rPr>
                 <w:rFonts w:ascii="Times New Roman" w:hAnsi="Times New Roman" w:cs="Times New Roman"/>
-              </w:rPr>
-            </w:pPr>
-            <w:r>
-              <w:rPr>
-                <w:rFonts w:ascii="Times New Roman" w:hAnsi="Times New Roman" w:cs="Times New Roman"/>
+                <w:sz w:val="20"/>
+                <w:szCs w:val="20"/>
+              </w:rPr>
+            </w:pPr>
+            <w:r>
+              <w:rPr>
+                <w:rFonts w:ascii="Times New Roman" w:hAnsi="Times New Roman" w:cs="Times New Roman"/>
+                <w:sz w:val="20"/>
+                <w:szCs w:val="20"/>
               </w:rPr>
               <w:t>0.8</w:t>
             </w:r>
@@ -2078,11 +2562,15 @@
               <w:spacing w:after="0" w:line="240" w:lineRule="auto"/>
               <w:rPr>
                 <w:rFonts w:ascii="Times New Roman" w:hAnsi="Times New Roman" w:cs="Times New Roman"/>
-              </w:rPr>
-            </w:pPr>
-            <w:r>
-              <w:rPr>
-                <w:rFonts w:ascii="Times New Roman" w:hAnsi="Times New Roman" w:cs="Times New Roman"/>
+                <w:sz w:val="20"/>
+                <w:szCs w:val="20"/>
+              </w:rPr>
+            </w:pPr>
+            <w:r>
+              <w:rPr>
+                <w:rFonts w:ascii="Times New Roman" w:hAnsi="Times New Roman" w:cs="Times New Roman"/>
+                <w:sz w:val="20"/>
+                <w:szCs w:val="20"/>
               </w:rPr>
               <w:t>3.0</w:t>
             </w:r>
@@ -2105,11 +2593,15 @@
               <w:spacing w:after="0" w:line="240" w:lineRule="auto"/>
               <w:rPr>
                 <w:rFonts w:ascii="Times New Roman" w:hAnsi="Times New Roman" w:cs="Times New Roman"/>
-              </w:rPr>
-            </w:pPr>
-            <w:r>
-              <w:rPr>
-                <w:rFonts w:ascii="Times New Roman" w:hAnsi="Times New Roman" w:cs="Times New Roman"/>
+                <w:sz w:val="20"/>
+                <w:szCs w:val="20"/>
+              </w:rPr>
+            </w:pPr>
+            <w:r>
+              <w:rPr>
+                <w:rFonts w:ascii="Times New Roman" w:hAnsi="Times New Roman" w:cs="Times New Roman"/>
+                <w:sz w:val="20"/>
+                <w:szCs w:val="20"/>
               </w:rPr>
               <w:t>516 870</w:t>
             </w:r>
@@ -2120,11 +2612,15 @@
               <w:spacing w:after="0" w:line="240" w:lineRule="auto"/>
               <w:rPr>
                 <w:rFonts w:ascii="Times New Roman" w:hAnsi="Times New Roman" w:cs="Times New Roman"/>
-              </w:rPr>
-            </w:pPr>
-            <w:r>
-              <w:rPr>
-                <w:rFonts w:ascii="Times New Roman" w:hAnsi="Times New Roman" w:cs="Times New Roman"/>
+                <w:sz w:val="20"/>
+                <w:szCs w:val="20"/>
+              </w:rPr>
+            </w:pPr>
+            <w:r>
+              <w:rPr>
+                <w:rFonts w:ascii="Times New Roman" w:hAnsi="Times New Roman" w:cs="Times New Roman"/>
+                <w:sz w:val="20"/>
+                <w:szCs w:val="20"/>
               </w:rPr>
               <w:t>548 253</w:t>
             </w:r>
@@ -2135,11 +2631,15 @@
               <w:spacing w:after="0" w:line="240" w:lineRule="auto"/>
               <w:rPr>
                 <w:rFonts w:ascii="Times New Roman" w:hAnsi="Times New Roman" w:cs="Times New Roman"/>
-              </w:rPr>
-            </w:pPr>
-            <w:r>
-              <w:rPr>
-                <w:rFonts w:ascii="Times New Roman" w:hAnsi="Times New Roman" w:cs="Times New Roman"/>
+                <w:sz w:val="20"/>
+                <w:szCs w:val="20"/>
+              </w:rPr>
+            </w:pPr>
+            <w:r>
+              <w:rPr>
+                <w:rFonts w:ascii="Times New Roman" w:hAnsi="Times New Roman" w:cs="Times New Roman"/>
+                <w:sz w:val="20"/>
+                <w:szCs w:val="20"/>
               </w:rPr>
               <w:t>202 310</w:t>
             </w:r>
@@ -2162,46 +2662,82 @@
               <w:spacing w:after="0" w:line="240" w:lineRule="auto"/>
               <w:rPr>
                 <w:rFonts w:ascii="Times New Roman" w:hAnsi="Times New Roman" w:cs="Times New Roman"/>
-              </w:rPr>
-            </w:pPr>
-            <w:r>
-              <w:rPr>
-                <w:rFonts w:ascii="Times New Roman" w:hAnsi="Times New Roman" w:cs="Times New Roman"/>
+                <w:sz w:val="20"/>
+                <w:szCs w:val="20"/>
+              </w:rPr>
+            </w:pPr>
+            <w:r>
+              <w:rPr>
+                <w:rFonts w:ascii="Times New Roman" w:hAnsi="Times New Roman" w:cs="Times New Roman"/>
+                <w:sz w:val="20"/>
+                <w:szCs w:val="20"/>
               </w:rPr>
               <w:t>586 375</w:t>
             </w:r>
-          </w:p>
-          <w:p>
-            <w:pPr>
-              <w:pStyle w:val="WW-Default"/>
-              <w:snapToGrid w:val="0"/>
-              <w:spacing w:after="0" w:line="240" w:lineRule="auto"/>
-              <w:rPr>
-                <w:rFonts w:ascii="Times New Roman" w:hAnsi="Times New Roman" w:cs="Times New Roman"/>
-              </w:rPr>
-            </w:pPr>
-            <w:r>
-              <w:rPr>
-                <w:rFonts w:ascii="Times New Roman" w:hAnsi="Times New Roman" w:cs="Times New Roman"/>
+            <w:r>
+              <w:rPr>
+                <w:rFonts w:ascii="Times New Roman" w:hAnsi="Times New Roman" w:cs="Times New Roman"/>
+                <w:sz w:val="20"/>
+                <w:szCs w:val="20"/>
+              </w:rPr>
+              <w:t xml:space="preserve"> (26)</w:t>
+            </w:r>
+          </w:p>
+          <w:p>
+            <w:pPr>
+              <w:pStyle w:val="WW-Default"/>
+              <w:snapToGrid w:val="0"/>
+              <w:spacing w:after="0" w:line="240" w:lineRule="auto"/>
+              <w:rPr>
+                <w:rFonts w:ascii="Times New Roman" w:hAnsi="Times New Roman" w:cs="Times New Roman"/>
+                <w:sz w:val="20"/>
+                <w:szCs w:val="20"/>
+              </w:rPr>
+            </w:pPr>
+            <w:r>
+              <w:rPr>
+                <w:rFonts w:ascii="Times New Roman" w:hAnsi="Times New Roman" w:cs="Times New Roman"/>
+                <w:sz w:val="20"/>
+                <w:szCs w:val="20"/>
               </w:rPr>
               <w:t>626 115</w:t>
             </w:r>
-          </w:p>
-          <w:p>
-            <w:pPr>
-              <w:pStyle w:val="WW-Default"/>
-              <w:snapToGrid w:val="0"/>
-              <w:spacing w:after="0" w:line="240" w:lineRule="auto"/>
-              <w:rPr>
-                <w:rFonts w:ascii="Times New Roman" w:hAnsi="Times New Roman" w:cs="Times New Roman"/>
-              </w:rPr>
-            </w:pPr>
-            <w:r>
-              <w:rPr>
-                <w:rFonts w:ascii="Times New Roman" w:hAnsi="Times New Roman" w:cs="Times New Roman"/>
+            <w:r>
+              <w:rPr>
+                <w:rFonts w:ascii="Times New Roman" w:hAnsi="Times New Roman" w:cs="Times New Roman"/>
+                <w:sz w:val="20"/>
+                <w:szCs w:val="20"/>
+              </w:rPr>
+              <w:t xml:space="preserve"> (57)</w:t>
+            </w:r>
+          </w:p>
+          <w:p>
+            <w:pPr>
+              <w:pStyle w:val="WW-Default"/>
+              <w:snapToGrid w:val="0"/>
+              <w:spacing w:after="0" w:line="240" w:lineRule="auto"/>
+              <w:rPr>
+                <w:rFonts w:ascii="Times New Roman" w:hAnsi="Times New Roman" w:cs="Times New Roman"/>
+                <w:sz w:val="20"/>
+                <w:szCs w:val="20"/>
+              </w:rPr>
+            </w:pPr>
+            <w:r>
+              <w:rPr>
+                <w:rFonts w:ascii="Times New Roman" w:hAnsi="Times New Roman" w:cs="Times New Roman"/>
+                <w:sz w:val="20"/>
+                <w:szCs w:val="20"/>
               </w:rPr>
               <w:t>219 992</w:t>
             </w:r>
+            <w:r>
+              <w:rPr>
+                <w:rFonts w:ascii="Times New Roman" w:hAnsi="Times New Roman" w:cs="Times New Roman"/>
+                <w:sz w:val="20"/>
+                <w:szCs w:val="20"/>
+              </w:rPr>
+              <w:t xml:space="preserve"> (58)</w:t>
+            </w:r>
           </w:p>
         </w:tc>
         <w:tc>
@@ -2221,11 +2757,15 @@
               <w:spacing w:after="0" w:line="240" w:lineRule="auto"/>
               <w:rPr>
                 <w:rFonts w:ascii="Times New Roman" w:hAnsi="Times New Roman" w:cs="Times New Roman"/>
-              </w:rPr>
-            </w:pPr>
-            <w:r>
-              <w:rPr>
-                <w:rFonts w:ascii="Times New Roman" w:hAnsi="Times New Roman" w:cs="Times New Roman"/>
+                <w:sz w:val="20"/>
+                <w:szCs w:val="20"/>
+              </w:rPr>
+            </w:pPr>
+            <w:r>
+              <w:rPr>
+                <w:rFonts w:ascii="Times New Roman" w:hAnsi="Times New Roman" w:cs="Times New Roman"/>
+                <w:sz w:val="20"/>
+                <w:szCs w:val="20"/>
               </w:rPr>
               <w:t>3 694 (58 618)</w:t>
             </w:r>
@@ -2236,11 +2776,15 @@
               <w:spacing w:after="0" w:line="240" w:lineRule="auto"/>
               <w:rPr>
                 <w:rFonts w:ascii="Times New Roman" w:hAnsi="Times New Roman" w:cs="Times New Roman"/>
-              </w:rPr>
-            </w:pPr>
-            <w:r>
-              <w:rPr>
-                <w:rFonts w:ascii="Times New Roman" w:hAnsi="Times New Roman" w:cs="Times New Roman"/>
+                <w:sz w:val="20"/>
+                <w:szCs w:val="20"/>
+              </w:rPr>
+            </w:pPr>
+            <w:r>
+              <w:rPr>
+                <w:rFonts w:ascii="Times New Roman" w:hAnsi="Times New Roman" w:cs="Times New Roman"/>
+                <w:sz w:val="20"/>
+                <w:szCs w:val="20"/>
               </w:rPr>
               <w:t>6 957 (161 202)</w:t>
             </w:r>
@@ -2251,11 +2795,15 @@
               <w:spacing w:after="0" w:line="240" w:lineRule="auto"/>
               <w:rPr>
                 <w:rFonts w:ascii="Times New Roman" w:hAnsi="Times New Roman" w:cs="Times New Roman"/>
-              </w:rPr>
-            </w:pPr>
-            <w:r>
-              <w:rPr>
-                <w:rFonts w:ascii="Times New Roman" w:hAnsi="Times New Roman" w:cs="Times New Roman"/>
+                <w:sz w:val="20"/>
+                <w:szCs w:val="20"/>
+              </w:rPr>
+            </w:pPr>
+            <w:r>
+              <w:rPr>
+                <w:rFonts w:ascii="Times New Roman" w:hAnsi="Times New Roman" w:cs="Times New Roman"/>
+                <w:sz w:val="20"/>
+                <w:szCs w:val="20"/>
               </w:rPr>
               <w:t>2 304 (66 389)</w:t>
             </w:r>
@@ -2278,11 +2826,15 @@
               <w:spacing w:after="0" w:line="240" w:lineRule="auto"/>
               <w:rPr>
                 <w:rFonts w:ascii="Times New Roman" w:hAnsi="Times New Roman" w:cs="Times New Roman"/>
-              </w:rPr>
-            </w:pPr>
-            <w:r>
-              <w:rPr>
-                <w:rFonts w:ascii="Times New Roman" w:hAnsi="Times New Roman" w:cs="Times New Roman"/>
+                <w:sz w:val="20"/>
+                <w:szCs w:val="20"/>
+              </w:rPr>
+            </w:pPr>
+            <w:r>
+              <w:rPr>
+                <w:rFonts w:ascii="Times New Roman" w:hAnsi="Times New Roman" w:cs="Times New Roman"/>
+                <w:sz w:val="20"/>
+                <w:szCs w:val="20"/>
               </w:rPr>
               <w:t>14 (3 422)</w:t>
             </w:r>
@@ -2293,11 +2845,15 @@
               <w:spacing w:after="0" w:line="240" w:lineRule="auto"/>
               <w:rPr>
                 <w:rFonts w:ascii="Times New Roman" w:hAnsi="Times New Roman" w:cs="Times New Roman"/>
-              </w:rPr>
-            </w:pPr>
-            <w:r>
-              <w:rPr>
-                <w:rFonts w:ascii="Times New Roman" w:hAnsi="Times New Roman" w:cs="Times New Roman"/>
+                <w:sz w:val="20"/>
+                <w:szCs w:val="20"/>
+              </w:rPr>
+            </w:pPr>
+            <w:r>
+              <w:rPr>
+                <w:rFonts w:ascii="Times New Roman" w:hAnsi="Times New Roman" w:cs="Times New Roman"/>
+                <w:sz w:val="20"/>
+                <w:szCs w:val="20"/>
               </w:rPr>
               <w:t>136 (32 889)</w:t>
             </w:r>
@@ -2308,13 +2864,25 @@
               <w:spacing w:after="0" w:line="240" w:lineRule="auto"/>
               <w:rPr>
                 <w:rFonts w:ascii="Times New Roman" w:hAnsi="Times New Roman" w:cs="Times New Roman"/>
-              </w:rPr>
-            </w:pPr>
-            <w:r>
-              <w:rPr>
-                <w:rFonts w:ascii="Times New Roman" w:hAnsi="Times New Roman" w:cs="Times New Roman"/>
-              </w:rPr>
-              <w:t>57 (11,167)</w:t>
+                <w:sz w:val="20"/>
+                <w:szCs w:val="20"/>
+              </w:rPr>
+            </w:pPr>
+            <w:r>
+              <w:rPr>
+                <w:rFonts w:ascii="Times New Roman" w:hAnsi="Times New Roman" w:cs="Times New Roman"/>
+                <w:sz w:val="20"/>
+                <w:szCs w:val="20"/>
+              </w:rPr>
+              <w:t xml:space="preserve">57 (11 </w:t>
+            </w:r>
+            <w:r>
+              <w:rPr>
+                <w:rFonts w:ascii="Times New Roman" w:hAnsi="Times New Roman" w:cs="Times New Roman"/>
+                <w:sz w:val="20"/>
+                <w:szCs w:val="20"/>
+              </w:rPr>
+              <w:t>167)</w:t>
             </w:r>
           </w:p>
         </w:tc>
@@ -2335,11 +2903,15 @@
               <w:spacing w:after="0" w:line="240" w:lineRule="auto"/>
               <w:rPr>
                 <w:rFonts w:ascii="Times New Roman" w:hAnsi="Times New Roman" w:cs="Times New Roman"/>
-              </w:rPr>
-            </w:pPr>
-            <w:r>
-              <w:rPr>
-                <w:rFonts w:ascii="Times New Roman" w:hAnsi="Times New Roman" w:cs="Times New Roman"/>
+                <w:sz w:val="20"/>
+                <w:szCs w:val="20"/>
+              </w:rPr>
+            </w:pPr>
+            <w:r>
+              <w:rPr>
+                <w:rFonts w:ascii="Times New Roman" w:hAnsi="Times New Roman" w:cs="Times New Roman"/>
+                <w:sz w:val="20"/>
+                <w:szCs w:val="20"/>
               </w:rPr>
               <w:t>33 243 (96 334)</w:t>
             </w:r>
@@ -2351,11 +2923,15 @@
               <w:spacing w:after="0" w:line="240" w:lineRule="auto"/>
               <w:rPr>
                 <w:rFonts w:ascii="Times New Roman" w:hAnsi="Times New Roman" w:cs="Times New Roman"/>
-              </w:rPr>
-            </w:pPr>
-            <w:r>
-              <w:rPr>
-                <w:rFonts w:ascii="Times New Roman" w:hAnsi="Times New Roman" w:cs="Times New Roman"/>
+                <w:sz w:val="20"/>
+                <w:szCs w:val="20"/>
+              </w:rPr>
+            </w:pPr>
+            <w:r>
+              <w:rPr>
+                <w:rFonts w:ascii="Times New Roman" w:hAnsi="Times New Roman" w:cs="Times New Roman"/>
+                <w:sz w:val="20"/>
+                <w:szCs w:val="20"/>
               </w:rPr>
               <w:t>56 452 (88 738)</w:t>
             </w:r>
@@ -2367,11 +2943,15 @@
               <w:spacing w:after="0" w:line="240" w:lineRule="auto"/>
               <w:rPr>
                 <w:rFonts w:ascii="Times New Roman" w:hAnsi="Times New Roman" w:cs="Times New Roman"/>
-              </w:rPr>
-            </w:pPr>
-            <w:r>
-              <w:rPr>
-                <w:rFonts w:ascii="Times New Roman" w:hAnsi="Times New Roman" w:cs="Times New Roman"/>
+                <w:sz w:val="20"/>
+                <w:szCs w:val="20"/>
+              </w:rPr>
+            </w:pPr>
+            <w:r>
+              <w:rPr>
+                <w:rFonts w:ascii="Times New Roman" w:hAnsi="Times New Roman" w:cs="Times New Roman"/>
+                <w:sz w:val="20"/>
+                <w:szCs w:val="20"/>
               </w:rPr>
               <w:t>22 786 (35 034)</w:t>
             </w:r>

</xml_diff>

<commit_message>
Worked on the nutrient cycles discussion
</commit_message>
<xml_diff>
--- a/figures_and_tables/STable1_metagenomic_summary.docx
+++ b/figures_and_tables/STable1_metagenomic_summary.docx
@@ -2,76 +2,6 @@
 <file path=word/document.xml><?xml version="1.0" encoding="utf-8"?>
 <w:document xmlns:ve="http://schemas.openxmlformats.org/markup-compatibility/2006" xmlns:o="urn:schemas-microsoft-com:office:office" xmlns:r="http://schemas.openxmlformats.org/officeDocument/2006/relationships" xmlns:m="http://schemas.openxmlformats.org/officeDocument/2006/math" xmlns:v="urn:schemas-microsoft-com:vml" xmlns:wp="http://schemas.openxmlformats.org/drawingml/2006/wordprocessingDrawing" xmlns:w10="urn:schemas-microsoft-com:office:word" xmlns:w="http://schemas.openxmlformats.org/wordprocessingml/2006/main" xmlns:wne="http://schemas.microsoft.com/office/word/2006/wordml">
   <w:body>
-    <w:p>
-      <w:pPr>
-        <w:pStyle w:val="WW-Default"/>
-        <w:spacing w:after="0" w:line="100" w:lineRule="atLeast"/>
-        <w:rPr>
-          <w:rFonts w:ascii="Times New Roman" w:hAnsi="Times New Roman" w:cs="Times New Roman"/>
-          <w:sz w:val="24"/>
-          <w:szCs w:val="24"/>
-        </w:rPr>
-      </w:pPr>
-      <w:r>
-        <w:rPr>
-          <w:rFonts w:ascii="Times New Roman" w:hAnsi="Times New Roman" w:cs="Times New Roman"/>
-          <w:sz w:val="24"/>
-          <w:szCs w:val="24"/>
-        </w:rPr>
-        <w:t>Table S</w:t>
-      </w:r>
-      <w:r>
-        <w:rPr>
-          <w:rFonts w:ascii="Times New Roman" w:hAnsi="Times New Roman" w:cs="Times New Roman"/>
-          <w:sz w:val="24"/>
-          <w:szCs w:val="24"/>
-        </w:rPr>
-        <w:t>1</w:t>
-      </w:r>
-      <w:r>
-        <w:rPr>
-          <w:rFonts w:ascii="Times New Roman" w:hAnsi="Times New Roman" w:cs="Times New Roman"/>
-          <w:sz w:val="24"/>
-          <w:szCs w:val="24"/>
-        </w:rPr>
-        <w:t>.</w:t>
-      </w:r>
-      <w:r>
-        <w:rPr>
-          <w:rFonts w:ascii="Times New Roman" w:hAnsi="Times New Roman" w:cs="Times New Roman"/>
-          <w:b/>
-          <w:sz w:val="24"/>
-          <w:szCs w:val="24"/>
-        </w:rPr>
-        <w:t xml:space="preserve"> </w:t>
-      </w:r>
-      <w:r>
-        <w:rPr>
-          <w:rFonts w:ascii="Times New Roman" w:hAnsi="Times New Roman" w:cs="Times New Roman"/>
-          <w:sz w:val="24"/>
-          <w:szCs w:val="24"/>
-        </w:rPr>
-        <w:t xml:space="preserve">Summary of </w:t>
-      </w:r>
-      <w:proofErr w:type="spellStart"/>
-      <w:r>
-        <w:rPr>
-          <w:rFonts w:ascii="Times New Roman" w:hAnsi="Times New Roman" w:cs="Times New Roman"/>
-          <w:sz w:val="24"/>
-          <w:szCs w:val="24"/>
-        </w:rPr>
-        <w:t>metagenome</w:t>
-      </w:r>
-      <w:proofErr w:type="spellEnd"/>
-      <w:r>
-        <w:rPr>
-          <w:rFonts w:ascii="Times New Roman" w:hAnsi="Times New Roman" w:cs="Times New Roman"/>
-          <w:sz w:val="24"/>
-          <w:szCs w:val="24"/>
-        </w:rPr>
-        <w:t xml:space="preserve"> data for Organic Lake samples.</w:t>
-      </w:r>
-    </w:p>
     <w:tbl>
       <w:tblPr>
         <w:tblW w:w="9630" w:type="dxa"/>

</xml_diff>